<commit_message>
Change data fetch chaining
</commit_message>
<xml_diff>
--- a/04-rest-api/rest-api.docx
+++ b/04-rest-api/rest-api.docx
@@ -1424,23 +1424,14 @@
                 <w:rFonts w:ascii="Times New Roman" w:eastAsia="Times New Roman" w:hAnsi="Times New Roman" w:cs="Times New Roman"/>
                 <w:lang w:val="en-US"/>
               </w:rPr>
-              <w:t>Content-Legth: 38</w:t>
-            </w:r>
-          </w:p>
-          <w:p>
-            <w:pPr>
-              <w:spacing w:line="240" w:lineRule="auto"/>
-              <w:rPr>
-                <w:rFonts w:ascii="Times New Roman" w:eastAsia="Times New Roman" w:hAnsi="Times New Roman" w:cs="Times New Roman"/>
-                <w:lang w:val="en-US"/>
-              </w:rPr>
-            </w:pPr>
-            <w:r>
-              <w:rPr>
-                <w:rFonts w:ascii="Times New Roman" w:eastAsia="Times New Roman" w:hAnsi="Times New Roman" w:cs="Times New Roman"/>
-                <w:lang w:val="en-US"/>
-              </w:rPr>
-              <w:t>{"D</w:t>
+              <w:t>Content-Le</w:t>
+            </w:r>
+            <w:r>
+              <w:rPr>
+                <w:rFonts w:ascii="Times New Roman" w:eastAsia="Times New Roman" w:hAnsi="Times New Roman" w:cs="Times New Roman"/>
+                <w:lang w:val="en-US"/>
+              </w:rPr>
+              <w:t>n</w:t>
             </w:r>
             <w:bookmarkStart w:id="0" w:name="_GoBack"/>
             <w:bookmarkEnd w:id="0"/>
@@ -1449,7 +1440,23 @@
                 <w:rFonts w:ascii="Times New Roman" w:eastAsia="Times New Roman" w:hAnsi="Times New Roman" w:cs="Times New Roman"/>
                 <w:lang w:val="en-US"/>
               </w:rPr>
-              <w:t>escription": "S</w:t>
+              <w:t>gth: 38</w:t>
+            </w:r>
+          </w:p>
+          <w:p>
+            <w:pPr>
+              <w:spacing w:line="240" w:lineRule="auto"/>
+              <w:rPr>
+                <w:rFonts w:ascii="Times New Roman" w:eastAsia="Times New Roman" w:hAnsi="Times New Roman" w:cs="Times New Roman"/>
+                <w:lang w:val="en-US"/>
+              </w:rPr>
+            </w:pPr>
+            <w:r>
+              <w:rPr>
+                <w:rFonts w:ascii="Times New Roman" w:eastAsia="Times New Roman" w:hAnsi="Times New Roman" w:cs="Times New Roman"/>
+                <w:lang w:val="en-US"/>
+              </w:rPr>
+              <w:t>{"Description": "S</w:t>
             </w:r>
             <w:r>
               <w:rPr>

</xml_diff>

<commit_message>
Modify comments and sorting function's name
</commit_message>
<xml_diff>
--- a/04-rest-api/rest-api.docx
+++ b/04-rest-api/rest-api.docx
@@ -1433,15 +1433,15 @@
               </w:rPr>
               <w:t>n</w:t>
             </w:r>
+            <w:r>
+              <w:rPr>
+                <w:rFonts w:ascii="Times New Roman" w:eastAsia="Times New Roman" w:hAnsi="Times New Roman" w:cs="Times New Roman"/>
+                <w:lang w:val="en-US"/>
+              </w:rPr>
+              <w:t>gth: 39</w:t>
+            </w:r>
             <w:bookmarkStart w:id="0" w:name="_GoBack"/>
             <w:bookmarkEnd w:id="0"/>
-            <w:r>
-              <w:rPr>
-                <w:rFonts w:ascii="Times New Roman" w:eastAsia="Times New Roman" w:hAnsi="Times New Roman" w:cs="Times New Roman"/>
-                <w:lang w:val="en-US"/>
-              </w:rPr>
-              <w:t>gth: 38</w:t>
-            </w:r>
           </w:p>
           <w:p>
             <w:pPr>

</xml_diff>

<commit_message>
Fix type in GET request
</commit_message>
<xml_diff>
--- a/04-rest-api/rest-api.docx
+++ b/04-rest-api/rest-api.docx
@@ -70,7 +70,35 @@
         <w:rPr>
           <w:rFonts w:ascii="Times New Roman" w:eastAsia="Times New Roman" w:hAnsi="Times New Roman" w:cs="Times New Roman"/>
         </w:rPr>
-        <w:t xml:space="preserve"> - Схема базы данных на сервере</w:t>
+        <w:t xml:space="preserve"> - Схема </w:t>
+      </w:r>
+      <w:proofErr w:type="spellStart"/>
+      <w:r>
+        <w:rPr>
+          <w:rFonts w:ascii="Times New Roman" w:eastAsia="Times New Roman" w:hAnsi="Times New Roman" w:cs="Times New Roman"/>
+        </w:rPr>
+        <w:t>базы</w:t>
+      </w:r>
+      <w:proofErr w:type="spellEnd"/>
+      <w:r>
+        <w:rPr>
+          <w:rFonts w:ascii="Times New Roman" w:eastAsia="Times New Roman" w:hAnsi="Times New Roman" w:cs="Times New Roman"/>
+        </w:rPr>
+        <w:t xml:space="preserve"> </w:t>
+      </w:r>
+      <w:proofErr w:type="spellStart"/>
+      <w:r>
+        <w:rPr>
+          <w:rFonts w:ascii="Times New Roman" w:eastAsia="Times New Roman" w:hAnsi="Times New Roman" w:cs="Times New Roman"/>
+        </w:rPr>
+        <w:t>данных</w:t>
+      </w:r>
+      <w:proofErr w:type="spellEnd"/>
+      <w:r>
+        <w:rPr>
+          <w:rFonts w:ascii="Times New Roman" w:eastAsia="Times New Roman" w:hAnsi="Times New Roman" w:cs="Times New Roman"/>
+        </w:rPr>
+        <w:t xml:space="preserve"> на сервере</w:t>
       </w:r>
     </w:p>
     <w:p>
@@ -90,12 +118,21 @@
           <w:b/>
         </w:rPr>
       </w:pPr>
+      <w:proofErr w:type="spellStart"/>
       <w:r>
         <w:rPr>
           <w:rFonts w:ascii="Times New Roman" w:eastAsia="Times New Roman" w:hAnsi="Times New Roman" w:cs="Times New Roman"/>
           <w:b/>
         </w:rPr>
-        <w:t>Таблица 1</w:t>
+        <w:t>Таблица</w:t>
+      </w:r>
+      <w:proofErr w:type="spellEnd"/>
+      <w:r>
+        <w:rPr>
+          <w:rFonts w:ascii="Times New Roman" w:eastAsia="Times New Roman" w:hAnsi="Times New Roman" w:cs="Times New Roman"/>
+          <w:b/>
+        </w:rPr>
+        <w:t xml:space="preserve"> 1</w:t>
       </w:r>
     </w:p>
     <w:p>
@@ -122,9 +159,9 @@
         <w:tblLook w:val="0600" w:firstRow="0" w:lastRow="0" w:firstColumn="0" w:lastColumn="0" w:noHBand="1" w:noVBand="1"/>
       </w:tblPr>
       <w:tblGrid>
-        <w:gridCol w:w="3496"/>
-        <w:gridCol w:w="1020"/>
-        <w:gridCol w:w="4753"/>
+        <w:gridCol w:w="2787"/>
+        <w:gridCol w:w="1134"/>
+        <w:gridCol w:w="5348"/>
       </w:tblGrid>
       <w:tr>
         <w:trPr>
@@ -132,7 +169,7 @@
         </w:trPr>
         <w:tc>
           <w:tcPr>
-            <w:tcW w:w="3496" w:type="dxa"/>
+            <w:tcW w:w="2787" w:type="dxa"/>
             <w:tcBorders>
               <w:top w:val="single" w:sz="6" w:space="0" w:color="000000"/>
               <w:left w:val="single" w:sz="6" w:space="0" w:color="000000"/>
@@ -156,17 +193,33 @@
                 <w:szCs w:val="20"/>
               </w:rPr>
             </w:pPr>
-            <w:r>
-              <w:rPr>
-                <w:rFonts w:ascii="Times New Roman" w:eastAsia="Times New Roman" w:hAnsi="Times New Roman" w:cs="Times New Roman"/>
-              </w:rPr>
-              <w:t>Описание функции</w:t>
-            </w:r>
+            <w:proofErr w:type="spellStart"/>
+            <w:r>
+              <w:rPr>
+                <w:rFonts w:ascii="Times New Roman" w:eastAsia="Times New Roman" w:hAnsi="Times New Roman" w:cs="Times New Roman"/>
+              </w:rPr>
+              <w:t>Описание</w:t>
+            </w:r>
+            <w:proofErr w:type="spellEnd"/>
+            <w:r>
+              <w:rPr>
+                <w:rFonts w:ascii="Times New Roman" w:eastAsia="Times New Roman" w:hAnsi="Times New Roman" w:cs="Times New Roman"/>
+              </w:rPr>
+              <w:t xml:space="preserve"> </w:t>
+            </w:r>
+            <w:proofErr w:type="spellStart"/>
+            <w:r>
+              <w:rPr>
+                <w:rFonts w:ascii="Times New Roman" w:eastAsia="Times New Roman" w:hAnsi="Times New Roman" w:cs="Times New Roman"/>
+              </w:rPr>
+              <w:t>функции</w:t>
+            </w:r>
+            <w:proofErr w:type="spellEnd"/>
           </w:p>
         </w:tc>
         <w:tc>
           <w:tcPr>
-            <w:tcW w:w="1020" w:type="dxa"/>
+            <w:tcW w:w="1134" w:type="dxa"/>
             <w:tcBorders>
               <w:top w:val="single" w:sz="6" w:space="0" w:color="000000"/>
               <w:bottom w:val="single" w:sz="6" w:space="0" w:color="000000"/>
@@ -193,13 +246,21 @@
               <w:rPr>
                 <w:rFonts w:ascii="Times New Roman" w:eastAsia="Times New Roman" w:hAnsi="Times New Roman" w:cs="Times New Roman"/>
               </w:rPr>
-              <w:t>Метод запроса</w:t>
-            </w:r>
+              <w:t xml:space="preserve">Метод </w:t>
+            </w:r>
+            <w:proofErr w:type="spellStart"/>
+            <w:r>
+              <w:rPr>
+                <w:rFonts w:ascii="Times New Roman" w:eastAsia="Times New Roman" w:hAnsi="Times New Roman" w:cs="Times New Roman"/>
+              </w:rPr>
+              <w:t>запроса</w:t>
+            </w:r>
+            <w:proofErr w:type="spellEnd"/>
           </w:p>
         </w:tc>
         <w:tc>
           <w:tcPr>
-            <w:tcW w:w="4753" w:type="dxa"/>
+            <w:tcW w:w="5348" w:type="dxa"/>
             <w:tcBorders>
               <w:top w:val="single" w:sz="6" w:space="0" w:color="000000"/>
               <w:bottom w:val="single" w:sz="6" w:space="0" w:color="000000"/>
@@ -226,8 +287,16 @@
               <w:rPr>
                 <w:rFonts w:ascii="Times New Roman" w:eastAsia="Times New Roman" w:hAnsi="Times New Roman" w:cs="Times New Roman"/>
               </w:rPr>
-              <w:t>Пример запроса</w:t>
-            </w:r>
+              <w:t xml:space="preserve">Пример </w:t>
+            </w:r>
+            <w:proofErr w:type="spellStart"/>
+            <w:r>
+              <w:rPr>
+                <w:rFonts w:ascii="Times New Roman" w:eastAsia="Times New Roman" w:hAnsi="Times New Roman" w:cs="Times New Roman"/>
+              </w:rPr>
+              <w:t>запроса</w:t>
+            </w:r>
+            <w:proofErr w:type="spellEnd"/>
           </w:p>
         </w:tc>
       </w:tr>
@@ -237,7 +306,7 @@
         </w:trPr>
         <w:tc>
           <w:tcPr>
-            <w:tcW w:w="3496" w:type="dxa"/>
+            <w:tcW w:w="2787" w:type="dxa"/>
             <w:tcBorders>
               <w:left w:val="single" w:sz="6" w:space="0" w:color="000000"/>
               <w:bottom w:val="single" w:sz="6" w:space="0" w:color="000000"/>
@@ -264,13 +333,21 @@
               <w:rPr>
                 <w:rFonts w:ascii="Times New Roman" w:eastAsia="Times New Roman" w:hAnsi="Times New Roman" w:cs="Times New Roman"/>
               </w:rPr>
-              <w:t>Получить список стран</w:t>
-            </w:r>
+              <w:t xml:space="preserve">Получить список </w:t>
+            </w:r>
+            <w:proofErr w:type="spellStart"/>
+            <w:r>
+              <w:rPr>
+                <w:rFonts w:ascii="Times New Roman" w:eastAsia="Times New Roman" w:hAnsi="Times New Roman" w:cs="Times New Roman"/>
+              </w:rPr>
+              <w:t>стран</w:t>
+            </w:r>
+            <w:proofErr w:type="spellEnd"/>
           </w:p>
         </w:tc>
         <w:tc>
           <w:tcPr>
-            <w:tcW w:w="1020" w:type="dxa"/>
+            <w:tcW w:w="1134" w:type="dxa"/>
             <w:tcBorders>
               <w:bottom w:val="single" w:sz="6" w:space="0" w:color="000000"/>
               <w:right w:val="single" w:sz="6" w:space="0" w:color="000000"/>
@@ -302,7 +379,7 @@
         </w:tc>
         <w:tc>
           <w:tcPr>
-            <w:tcW w:w="4753" w:type="dxa"/>
+            <w:tcW w:w="5348" w:type="dxa"/>
             <w:tcBorders>
               <w:bottom w:val="single" w:sz="6" w:space="0" w:color="000000"/>
               <w:right w:val="single" w:sz="6" w:space="0" w:color="000000"/>
@@ -326,51 +403,115 @@
               <w:rPr>
                 <w:rFonts w:ascii="Times New Roman" w:eastAsia="Times New Roman" w:hAnsi="Times New Roman" w:cs="Times New Roman"/>
               </w:rPr>
-              <w:t>GET /restapi/country HTTP 1.1</w:t>
-            </w:r>
-          </w:p>
-          <w:p>
-            <w:pPr>
-              <w:spacing w:line="240" w:lineRule="auto"/>
-              <w:rPr>
-                <w:rFonts w:ascii="Times New Roman" w:eastAsia="Times New Roman" w:hAnsi="Times New Roman" w:cs="Times New Roman"/>
-              </w:rPr>
-            </w:pPr>
-          </w:p>
-          <w:p>
-            <w:pPr>
-              <w:spacing w:line="240" w:lineRule="auto"/>
-              <w:rPr>
-                <w:rFonts w:ascii="Times New Roman" w:eastAsia="Times New Roman" w:hAnsi="Times New Roman" w:cs="Times New Roman"/>
-              </w:rPr>
-            </w:pPr>
-            <w:r>
-              <w:rPr>
-                <w:rFonts w:ascii="Times New Roman" w:eastAsia="Times New Roman" w:hAnsi="Times New Roman" w:cs="Times New Roman"/>
-              </w:rPr>
-              <w:t>Host: my.site.com</w:t>
-            </w:r>
-          </w:p>
-          <w:p>
-            <w:pPr>
-              <w:spacing w:line="240" w:lineRule="auto"/>
-              <w:rPr>
-                <w:rFonts w:ascii="Times New Roman" w:eastAsia="Times New Roman" w:hAnsi="Times New Roman" w:cs="Times New Roman"/>
-              </w:rPr>
-            </w:pPr>
-          </w:p>
-          <w:p>
-            <w:pPr>
-              <w:spacing w:line="240" w:lineRule="auto"/>
-              <w:rPr>
-                <w:rFonts w:ascii="Times New Roman" w:eastAsia="Times New Roman" w:hAnsi="Times New Roman" w:cs="Times New Roman"/>
-              </w:rPr>
-            </w:pPr>
-            <w:r>
-              <w:rPr>
-                <w:rFonts w:ascii="Times New Roman" w:eastAsia="Times New Roman" w:hAnsi="Times New Roman" w:cs="Times New Roman"/>
-              </w:rPr>
-              <w:t>User-Agent: Internet-Explorer 9.0</w:t>
+              <w:t>GET /</w:t>
+            </w:r>
+            <w:proofErr w:type="spellStart"/>
+            <w:r>
+              <w:rPr>
+                <w:rFonts w:ascii="Times New Roman" w:eastAsia="Times New Roman" w:hAnsi="Times New Roman" w:cs="Times New Roman"/>
+              </w:rPr>
+              <w:t>restapi</w:t>
+            </w:r>
+            <w:proofErr w:type="spellEnd"/>
+            <w:r>
+              <w:rPr>
+                <w:rFonts w:ascii="Times New Roman" w:eastAsia="Times New Roman" w:hAnsi="Times New Roman" w:cs="Times New Roman"/>
+              </w:rPr>
+              <w:t>/</w:t>
+            </w:r>
+            <w:proofErr w:type="spellStart"/>
+            <w:r>
+              <w:rPr>
+                <w:rFonts w:ascii="Times New Roman" w:eastAsia="Times New Roman" w:hAnsi="Times New Roman" w:cs="Times New Roman"/>
+              </w:rPr>
+              <w:t>country</w:t>
+            </w:r>
+            <w:proofErr w:type="spellEnd"/>
+            <w:r>
+              <w:rPr>
+                <w:rFonts w:ascii="Times New Roman" w:eastAsia="Times New Roman" w:hAnsi="Times New Roman" w:cs="Times New Roman"/>
+              </w:rPr>
+              <w:t xml:space="preserve"> HTTP 1.1</w:t>
+            </w:r>
+          </w:p>
+          <w:p>
+            <w:pPr>
+              <w:spacing w:line="240" w:lineRule="auto"/>
+              <w:rPr>
+                <w:rFonts w:ascii="Times New Roman" w:eastAsia="Times New Roman" w:hAnsi="Times New Roman" w:cs="Times New Roman"/>
+              </w:rPr>
+            </w:pPr>
+          </w:p>
+          <w:p>
+            <w:pPr>
+              <w:spacing w:line="240" w:lineRule="auto"/>
+              <w:rPr>
+                <w:rFonts w:ascii="Times New Roman" w:eastAsia="Times New Roman" w:hAnsi="Times New Roman" w:cs="Times New Roman"/>
+              </w:rPr>
+            </w:pPr>
+            <w:proofErr w:type="spellStart"/>
+            <w:r>
+              <w:rPr>
+                <w:rFonts w:ascii="Times New Roman" w:eastAsia="Times New Roman" w:hAnsi="Times New Roman" w:cs="Times New Roman"/>
+              </w:rPr>
+              <w:t>Host</w:t>
+            </w:r>
+            <w:proofErr w:type="spellEnd"/>
+            <w:r>
+              <w:rPr>
+                <w:rFonts w:ascii="Times New Roman" w:eastAsia="Times New Roman" w:hAnsi="Times New Roman" w:cs="Times New Roman"/>
+              </w:rPr>
+              <w:t>: my.site.com</w:t>
+            </w:r>
+          </w:p>
+          <w:p>
+            <w:pPr>
+              <w:spacing w:line="240" w:lineRule="auto"/>
+              <w:rPr>
+                <w:rFonts w:ascii="Times New Roman" w:eastAsia="Times New Roman" w:hAnsi="Times New Roman" w:cs="Times New Roman"/>
+              </w:rPr>
+            </w:pPr>
+          </w:p>
+          <w:p>
+            <w:pPr>
+              <w:spacing w:line="240" w:lineRule="auto"/>
+              <w:rPr>
+                <w:rFonts w:ascii="Times New Roman" w:eastAsia="Times New Roman" w:hAnsi="Times New Roman" w:cs="Times New Roman"/>
+              </w:rPr>
+            </w:pPr>
+            <w:r>
+              <w:rPr>
+                <w:rFonts w:ascii="Times New Roman" w:eastAsia="Times New Roman" w:hAnsi="Times New Roman" w:cs="Times New Roman"/>
+              </w:rPr>
+              <w:t>User-</w:t>
+            </w:r>
+            <w:proofErr w:type="spellStart"/>
+            <w:r>
+              <w:rPr>
+                <w:rFonts w:ascii="Times New Roman" w:eastAsia="Times New Roman" w:hAnsi="Times New Roman" w:cs="Times New Roman"/>
+              </w:rPr>
+              <w:t>Agent</w:t>
+            </w:r>
+            <w:proofErr w:type="spellEnd"/>
+            <w:r>
+              <w:rPr>
+                <w:rFonts w:ascii="Times New Roman" w:eastAsia="Times New Roman" w:hAnsi="Times New Roman" w:cs="Times New Roman"/>
+              </w:rPr>
+              <w:t xml:space="preserve">: </w:t>
+            </w:r>
+            <w:proofErr w:type="spellStart"/>
+            <w:r>
+              <w:rPr>
+                <w:rFonts w:ascii="Times New Roman" w:eastAsia="Times New Roman" w:hAnsi="Times New Roman" w:cs="Times New Roman"/>
+              </w:rPr>
+              <w:t>Internet</w:t>
+            </w:r>
+            <w:proofErr w:type="spellEnd"/>
+            <w:r>
+              <w:rPr>
+                <w:rFonts w:ascii="Times New Roman" w:eastAsia="Times New Roman" w:hAnsi="Times New Roman" w:cs="Times New Roman"/>
+              </w:rPr>
+              <w:t>-Explorer 9.0</w:t>
             </w:r>
           </w:p>
         </w:tc>
@@ -381,7 +522,7 @@
         </w:trPr>
         <w:tc>
           <w:tcPr>
-            <w:tcW w:w="3496" w:type="dxa"/>
+            <w:tcW w:w="2787" w:type="dxa"/>
             <w:tcBorders>
               <w:left w:val="single" w:sz="6" w:space="0" w:color="000000"/>
               <w:bottom w:val="single" w:sz="6" w:space="0" w:color="000000"/>
@@ -408,13 +549,35 @@
               <w:rPr>
                 <w:rFonts w:ascii="Times New Roman" w:eastAsia="Times New Roman" w:hAnsi="Times New Roman" w:cs="Times New Roman"/>
               </w:rPr>
-              <w:t>Получить список отелей в стране</w:t>
-            </w:r>
+              <w:t xml:space="preserve">Получить список </w:t>
+            </w:r>
+            <w:proofErr w:type="spellStart"/>
+            <w:r>
+              <w:rPr>
+                <w:rFonts w:ascii="Times New Roman" w:eastAsia="Times New Roman" w:hAnsi="Times New Roman" w:cs="Times New Roman"/>
+              </w:rPr>
+              <w:t>отелей</w:t>
+            </w:r>
+            <w:proofErr w:type="spellEnd"/>
+            <w:r>
+              <w:rPr>
+                <w:rFonts w:ascii="Times New Roman" w:eastAsia="Times New Roman" w:hAnsi="Times New Roman" w:cs="Times New Roman"/>
+              </w:rPr>
+              <w:t xml:space="preserve"> в </w:t>
+            </w:r>
+            <w:proofErr w:type="spellStart"/>
+            <w:r>
+              <w:rPr>
+                <w:rFonts w:ascii="Times New Roman" w:eastAsia="Times New Roman" w:hAnsi="Times New Roman" w:cs="Times New Roman"/>
+              </w:rPr>
+              <w:t>стране</w:t>
+            </w:r>
+            <w:proofErr w:type="spellEnd"/>
           </w:p>
         </w:tc>
         <w:tc>
           <w:tcPr>
-            <w:tcW w:w="1020" w:type="dxa"/>
+            <w:tcW w:w="1134" w:type="dxa"/>
             <w:tcBorders>
               <w:bottom w:val="single" w:sz="6" w:space="0" w:color="000000"/>
               <w:right w:val="single" w:sz="6" w:space="0" w:color="000000"/>
@@ -450,7 +613,7 @@
         </w:tc>
         <w:tc>
           <w:tcPr>
-            <w:tcW w:w="4753" w:type="dxa"/>
+            <w:tcW w:w="5348" w:type="dxa"/>
             <w:tcBorders>
               <w:bottom w:val="single" w:sz="6" w:space="0" w:color="000000"/>
               <w:right w:val="single" w:sz="6" w:space="0" w:color="000000"/>
@@ -476,7 +639,23 @@
                 <w:rFonts w:ascii="Times New Roman" w:eastAsia="Times New Roman" w:hAnsi="Times New Roman" w:cs="Times New Roman"/>
                 <w:lang w:val="en-US"/>
               </w:rPr>
-              <w:t>GET /restapi/country/Ukraine</w:t>
+              <w:t>GET /</w:t>
+            </w:r>
+            <w:proofErr w:type="spellStart"/>
+            <w:r>
+              <w:rPr>
+                <w:rFonts w:ascii="Times New Roman" w:eastAsia="Times New Roman" w:hAnsi="Times New Roman" w:cs="Times New Roman"/>
+                <w:lang w:val="en-US"/>
+              </w:rPr>
+              <w:t>restapi</w:t>
+            </w:r>
+            <w:proofErr w:type="spellEnd"/>
+            <w:r>
+              <w:rPr>
+                <w:rFonts w:ascii="Times New Roman" w:eastAsia="Times New Roman" w:hAnsi="Times New Roman" w:cs="Times New Roman"/>
+                <w:lang w:val="en-US"/>
+              </w:rPr>
+              <w:t>/country/Ukraine</w:t>
             </w:r>
             <w:r>
               <w:rPr>
@@ -522,7 +701,23 @@
                 <w:rFonts w:ascii="Times New Roman" w:eastAsia="Times New Roman" w:hAnsi="Times New Roman" w:cs="Times New Roman"/>
                 <w:lang w:val="en-US"/>
               </w:rPr>
-              <w:t>User-Agent: Mozilla/5.0 (Windows NT 10.0; Win64; x64) AppleWebKit/537.36 (KHTML, like Gecko) Chrome/59.0.3071.115 Safari/537.36</w:t>
+              <w:t xml:space="preserve">User-Agent: Mozilla/5.0 (Windows NT 10.0; Win64; x64) </w:t>
+            </w:r>
+            <w:proofErr w:type="spellStart"/>
+            <w:r>
+              <w:rPr>
+                <w:rFonts w:ascii="Times New Roman" w:eastAsia="Times New Roman" w:hAnsi="Times New Roman" w:cs="Times New Roman"/>
+                <w:lang w:val="en-US"/>
+              </w:rPr>
+              <w:t>AppleWebKit</w:t>
+            </w:r>
+            <w:proofErr w:type="spellEnd"/>
+            <w:r>
+              <w:rPr>
+                <w:rFonts w:ascii="Times New Roman" w:eastAsia="Times New Roman" w:hAnsi="Times New Roman" w:cs="Times New Roman"/>
+                <w:lang w:val="en-US"/>
+              </w:rPr>
+              <w:t>/537.36 (KHTML, like Gecko) Chrome/59.0.3071.115 Safari/537.36</w:t>
             </w:r>
           </w:p>
         </w:tc>
@@ -533,7 +728,7 @@
         </w:trPr>
         <w:tc>
           <w:tcPr>
-            <w:tcW w:w="3496" w:type="dxa"/>
+            <w:tcW w:w="2787" w:type="dxa"/>
             <w:tcBorders>
               <w:left w:val="single" w:sz="6" w:space="0" w:color="000000"/>
               <w:bottom w:val="single" w:sz="6" w:space="0" w:color="000000"/>
@@ -560,13 +755,21 @@
               <w:rPr>
                 <w:rFonts w:ascii="Times New Roman" w:eastAsia="Times New Roman" w:hAnsi="Times New Roman" w:cs="Times New Roman"/>
               </w:rPr>
-              <w:t>Добавить страну</w:t>
-            </w:r>
+              <w:t xml:space="preserve">Добавить </w:t>
+            </w:r>
+            <w:proofErr w:type="spellStart"/>
+            <w:r>
+              <w:rPr>
+                <w:rFonts w:ascii="Times New Roman" w:eastAsia="Times New Roman" w:hAnsi="Times New Roman" w:cs="Times New Roman"/>
+              </w:rPr>
+              <w:t>страну</w:t>
+            </w:r>
+            <w:proofErr w:type="spellEnd"/>
           </w:p>
         </w:tc>
         <w:tc>
           <w:tcPr>
-            <w:tcW w:w="1020" w:type="dxa"/>
+            <w:tcW w:w="1134" w:type="dxa"/>
             <w:tcBorders>
               <w:bottom w:val="single" w:sz="6" w:space="0" w:color="000000"/>
               <w:right w:val="single" w:sz="6" w:space="0" w:color="000000"/>
@@ -602,7 +805,7 @@
         </w:tc>
         <w:tc>
           <w:tcPr>
-            <w:tcW w:w="4753" w:type="dxa"/>
+            <w:tcW w:w="5348" w:type="dxa"/>
             <w:tcBorders>
               <w:bottom w:val="single" w:sz="6" w:space="0" w:color="000000"/>
               <w:right w:val="single" w:sz="6" w:space="0" w:color="000000"/>
@@ -628,7 +831,23 @@
                 <w:rFonts w:ascii="Times New Roman" w:eastAsia="Times New Roman" w:hAnsi="Times New Roman" w:cs="Times New Roman"/>
                 <w:lang w:val="en-US"/>
               </w:rPr>
-              <w:t xml:space="preserve">POST /restapi/country/Spain HTTP 1.1 </w:t>
+              <w:t>POST /</w:t>
+            </w:r>
+            <w:proofErr w:type="spellStart"/>
+            <w:r>
+              <w:rPr>
+                <w:rFonts w:ascii="Times New Roman" w:eastAsia="Times New Roman" w:hAnsi="Times New Roman" w:cs="Times New Roman"/>
+                <w:lang w:val="en-US"/>
+              </w:rPr>
+              <w:t>restapi</w:t>
+            </w:r>
+            <w:proofErr w:type="spellEnd"/>
+            <w:r>
+              <w:rPr>
+                <w:rFonts w:ascii="Times New Roman" w:eastAsia="Times New Roman" w:hAnsi="Times New Roman" w:cs="Times New Roman"/>
+                <w:lang w:val="en-US"/>
+              </w:rPr>
+              <w:t xml:space="preserve">/country/Spain HTTP 1.1 </w:t>
             </w:r>
           </w:p>
           <w:p>
@@ -660,7 +879,23 @@
                 <w:rFonts w:ascii="Times New Roman" w:eastAsia="Times New Roman" w:hAnsi="Times New Roman" w:cs="Times New Roman"/>
                 <w:lang w:val="en-US"/>
               </w:rPr>
-              <w:t>User-Agent: Mozilla/5.0 (Windows NT 10.0; Win64; x64) AppleWebKit/537.36 (KHTML, like Gecko) Chrome/59.0.3071.115 Safari/537.36</w:t>
+              <w:t xml:space="preserve">User-Agent: Mozilla/5.0 (Windows NT 10.0; Win64; x64) </w:t>
+            </w:r>
+            <w:proofErr w:type="spellStart"/>
+            <w:r>
+              <w:rPr>
+                <w:rFonts w:ascii="Times New Roman" w:eastAsia="Times New Roman" w:hAnsi="Times New Roman" w:cs="Times New Roman"/>
+                <w:lang w:val="en-US"/>
+              </w:rPr>
+              <w:t>AppleWebKit</w:t>
+            </w:r>
+            <w:proofErr w:type="spellEnd"/>
+            <w:r>
+              <w:rPr>
+                <w:rFonts w:ascii="Times New Roman" w:eastAsia="Times New Roman" w:hAnsi="Times New Roman" w:cs="Times New Roman"/>
+                <w:lang w:val="en-US"/>
+              </w:rPr>
+              <w:t>/537.36 (KHTML, like Gecko) Chrome/59.0.3071.115 Safari/537.36</w:t>
             </w:r>
           </w:p>
           <w:p>
@@ -683,8 +918,17 @@
                 <w:rFonts w:ascii="Times New Roman" w:eastAsia="Times New Roman" w:hAnsi="Times New Roman" w:cs="Times New Roman"/>
                 <w:lang w:val="en-US"/>
               </w:rPr>
-              <w:t>application/json</w:t>
-            </w:r>
+              <w:t>application/</w:t>
+            </w:r>
+            <w:proofErr w:type="spellStart"/>
+            <w:r>
+              <w:rPr>
+                <w:rFonts w:ascii="Times New Roman" w:eastAsia="Times New Roman" w:hAnsi="Times New Roman" w:cs="Times New Roman"/>
+                <w:lang w:val="en-US"/>
+              </w:rPr>
+              <w:t>json</w:t>
+            </w:r>
+            <w:proofErr w:type="spellEnd"/>
           </w:p>
           <w:p>
             <w:pPr>
@@ -768,7 +1012,7 @@
         </w:trPr>
         <w:tc>
           <w:tcPr>
-            <w:tcW w:w="3496" w:type="dxa"/>
+            <w:tcW w:w="2787" w:type="dxa"/>
             <w:tcBorders>
               <w:left w:val="single" w:sz="6" w:space="0" w:color="000000"/>
               <w:bottom w:val="single" w:sz="6" w:space="0" w:color="000000"/>
@@ -795,13 +1039,35 @@
               <w:rPr>
                 <w:rFonts w:ascii="Times New Roman" w:eastAsia="Times New Roman" w:hAnsi="Times New Roman" w:cs="Times New Roman"/>
               </w:rPr>
-              <w:t>Добавить отель в страну</w:t>
-            </w:r>
+              <w:t xml:space="preserve">Добавить </w:t>
+            </w:r>
+            <w:proofErr w:type="spellStart"/>
+            <w:r>
+              <w:rPr>
+                <w:rFonts w:ascii="Times New Roman" w:eastAsia="Times New Roman" w:hAnsi="Times New Roman" w:cs="Times New Roman"/>
+              </w:rPr>
+              <w:t>отель</w:t>
+            </w:r>
+            <w:proofErr w:type="spellEnd"/>
+            <w:r>
+              <w:rPr>
+                <w:rFonts w:ascii="Times New Roman" w:eastAsia="Times New Roman" w:hAnsi="Times New Roman" w:cs="Times New Roman"/>
+              </w:rPr>
+              <w:t xml:space="preserve"> в </w:t>
+            </w:r>
+            <w:proofErr w:type="spellStart"/>
+            <w:r>
+              <w:rPr>
+                <w:rFonts w:ascii="Times New Roman" w:eastAsia="Times New Roman" w:hAnsi="Times New Roman" w:cs="Times New Roman"/>
+              </w:rPr>
+              <w:t>страну</w:t>
+            </w:r>
+            <w:proofErr w:type="spellEnd"/>
           </w:p>
         </w:tc>
         <w:tc>
           <w:tcPr>
-            <w:tcW w:w="1020" w:type="dxa"/>
+            <w:tcW w:w="1134" w:type="dxa"/>
             <w:tcBorders>
               <w:bottom w:val="single" w:sz="6" w:space="0" w:color="000000"/>
               <w:right w:val="single" w:sz="6" w:space="0" w:color="000000"/>
@@ -837,7 +1103,7 @@
         </w:tc>
         <w:tc>
           <w:tcPr>
-            <w:tcW w:w="4753" w:type="dxa"/>
+            <w:tcW w:w="5348" w:type="dxa"/>
             <w:tcBorders>
               <w:bottom w:val="single" w:sz="6" w:space="0" w:color="000000"/>
               <w:right w:val="single" w:sz="6" w:space="0" w:color="000000"/>
@@ -863,7 +1129,23 @@
                 <w:rFonts w:ascii="Times New Roman" w:eastAsia="Times New Roman" w:hAnsi="Times New Roman" w:cs="Times New Roman"/>
                 <w:lang w:val="en-US"/>
               </w:rPr>
-              <w:t>POST /restapi/country/Spain/hotel HTTP 1.1</w:t>
+              <w:t>POST /</w:t>
+            </w:r>
+            <w:proofErr w:type="spellStart"/>
+            <w:r>
+              <w:rPr>
+                <w:rFonts w:ascii="Times New Roman" w:eastAsia="Times New Roman" w:hAnsi="Times New Roman" w:cs="Times New Roman"/>
+                <w:lang w:val="en-US"/>
+              </w:rPr>
+              <w:t>restapi</w:t>
+            </w:r>
+            <w:proofErr w:type="spellEnd"/>
+            <w:r>
+              <w:rPr>
+                <w:rFonts w:ascii="Times New Roman" w:eastAsia="Times New Roman" w:hAnsi="Times New Roman" w:cs="Times New Roman"/>
+                <w:lang w:val="en-US"/>
+              </w:rPr>
+              <w:t>/country/Spain/hotel HTTP 1.1</w:t>
             </w:r>
           </w:p>
           <w:p>
@@ -895,7 +1177,23 @@
                 <w:rFonts w:ascii="Times New Roman" w:eastAsia="Times New Roman" w:hAnsi="Times New Roman" w:cs="Times New Roman"/>
                 <w:lang w:val="en-US"/>
               </w:rPr>
-              <w:t xml:space="preserve">User-Agent: Mozilla/5.0 (Windows NT 10.0; Win64; x64) AppleWebKit/537.36 (KHTML, like Gecko) Chrome/59.0.3071.115 Safari/537.36 </w:t>
+              <w:t xml:space="preserve">User-Agent: Mozilla/5.0 (Windows NT 10.0; Win64; x64) </w:t>
+            </w:r>
+            <w:proofErr w:type="spellStart"/>
+            <w:r>
+              <w:rPr>
+                <w:rFonts w:ascii="Times New Roman" w:eastAsia="Times New Roman" w:hAnsi="Times New Roman" w:cs="Times New Roman"/>
+                <w:lang w:val="en-US"/>
+              </w:rPr>
+              <w:t>AppleWebKit</w:t>
+            </w:r>
+            <w:proofErr w:type="spellEnd"/>
+            <w:r>
+              <w:rPr>
+                <w:rFonts w:ascii="Times New Roman" w:eastAsia="Times New Roman" w:hAnsi="Times New Roman" w:cs="Times New Roman"/>
+                <w:lang w:val="en-US"/>
+              </w:rPr>
+              <w:t xml:space="preserve">/537.36 (KHTML, like Gecko) Chrome/59.0.3071.115 Safari/537.36 </w:t>
             </w:r>
           </w:p>
           <w:p>
@@ -918,8 +1216,17 @@
                 <w:rFonts w:ascii="Times New Roman" w:eastAsia="Times New Roman" w:hAnsi="Times New Roman" w:cs="Times New Roman"/>
                 <w:lang w:val="en-US"/>
               </w:rPr>
-              <w:t>application/json</w:t>
-            </w:r>
+              <w:t>application/</w:t>
+            </w:r>
+            <w:proofErr w:type="spellStart"/>
+            <w:r>
+              <w:rPr>
+                <w:rFonts w:ascii="Times New Roman" w:eastAsia="Times New Roman" w:hAnsi="Times New Roman" w:cs="Times New Roman"/>
+                <w:lang w:val="en-US"/>
+              </w:rPr>
+              <w:t>json</w:t>
+            </w:r>
+            <w:proofErr w:type="spellEnd"/>
           </w:p>
           <w:p>
             <w:pPr>
@@ -982,7 +1289,7 @@
         </w:trPr>
         <w:tc>
           <w:tcPr>
-            <w:tcW w:w="3496" w:type="dxa"/>
+            <w:tcW w:w="2787" w:type="dxa"/>
             <w:tcBorders>
               <w:left w:val="single" w:sz="6" w:space="0" w:color="000000"/>
               <w:bottom w:val="single" w:sz="6" w:space="0" w:color="000000"/>
@@ -1005,18 +1312,47 @@
                 <w:szCs w:val="20"/>
               </w:rPr>
             </w:pPr>
-            <w:r>
-              <w:rPr>
-                <w:rFonts w:ascii="Times New Roman" w:eastAsia="Times New Roman" w:hAnsi="Times New Roman" w:cs="Times New Roman"/>
-              </w:rPr>
-              <w:lastRenderedPageBreak/>
-              <w:t>Удалить определенный отель</w:t>
-            </w:r>
+            <w:proofErr w:type="spellStart"/>
+            <w:r>
+              <w:rPr>
+                <w:rFonts w:ascii="Times New Roman" w:eastAsia="Times New Roman" w:hAnsi="Times New Roman" w:cs="Times New Roman"/>
+              </w:rPr>
+              <w:t>Удалить</w:t>
+            </w:r>
+            <w:proofErr w:type="spellEnd"/>
+            <w:r>
+              <w:rPr>
+                <w:rFonts w:ascii="Times New Roman" w:eastAsia="Times New Roman" w:hAnsi="Times New Roman" w:cs="Times New Roman"/>
+              </w:rPr>
+              <w:t xml:space="preserve"> </w:t>
+            </w:r>
+            <w:proofErr w:type="spellStart"/>
+            <w:r>
+              <w:rPr>
+                <w:rFonts w:ascii="Times New Roman" w:eastAsia="Times New Roman" w:hAnsi="Times New Roman" w:cs="Times New Roman"/>
+              </w:rPr>
+              <w:t>определенный</w:t>
+            </w:r>
+            <w:proofErr w:type="spellEnd"/>
+            <w:r>
+              <w:rPr>
+                <w:rFonts w:ascii="Times New Roman" w:eastAsia="Times New Roman" w:hAnsi="Times New Roman" w:cs="Times New Roman"/>
+              </w:rPr>
+              <w:t xml:space="preserve"> </w:t>
+            </w:r>
+            <w:proofErr w:type="spellStart"/>
+            <w:r>
+              <w:rPr>
+                <w:rFonts w:ascii="Times New Roman" w:eastAsia="Times New Roman" w:hAnsi="Times New Roman" w:cs="Times New Roman"/>
+              </w:rPr>
+              <w:t>отель</w:t>
+            </w:r>
+            <w:proofErr w:type="spellEnd"/>
           </w:p>
         </w:tc>
         <w:tc>
           <w:tcPr>
-            <w:tcW w:w="1020" w:type="dxa"/>
+            <w:tcW w:w="1134" w:type="dxa"/>
             <w:tcBorders>
               <w:bottom w:val="single" w:sz="6" w:space="0" w:color="000000"/>
               <w:right w:val="single" w:sz="6" w:space="0" w:color="000000"/>
@@ -1052,7 +1388,7 @@
         </w:tc>
         <w:tc>
           <w:tcPr>
-            <w:tcW w:w="4753" w:type="dxa"/>
+            <w:tcW w:w="5348" w:type="dxa"/>
             <w:tcBorders>
               <w:bottom w:val="single" w:sz="6" w:space="0" w:color="000000"/>
               <w:right w:val="single" w:sz="6" w:space="0" w:color="000000"/>
@@ -1078,7 +1414,39 @@
                 <w:rFonts w:ascii="Times New Roman" w:eastAsia="Times New Roman" w:hAnsi="Times New Roman" w:cs="Times New Roman"/>
                 <w:lang w:val="en-US"/>
               </w:rPr>
-              <w:t>DELETE /restapi/country/Spain/hotel/hotel_id HTTP 1.1</w:t>
+              <w:t>DELETE /</w:t>
+            </w:r>
+            <w:proofErr w:type="spellStart"/>
+            <w:r>
+              <w:rPr>
+                <w:rFonts w:ascii="Times New Roman" w:eastAsia="Times New Roman" w:hAnsi="Times New Roman" w:cs="Times New Roman"/>
+                <w:lang w:val="en-US"/>
+              </w:rPr>
+              <w:t>restapi</w:t>
+            </w:r>
+            <w:proofErr w:type="spellEnd"/>
+            <w:r>
+              <w:rPr>
+                <w:rFonts w:ascii="Times New Roman" w:eastAsia="Times New Roman" w:hAnsi="Times New Roman" w:cs="Times New Roman"/>
+                <w:lang w:val="en-US"/>
+              </w:rPr>
+              <w:t>/country/Spain/hotel/</w:t>
+            </w:r>
+            <w:proofErr w:type="spellStart"/>
+            <w:r>
+              <w:rPr>
+                <w:rFonts w:ascii="Times New Roman" w:eastAsia="Times New Roman" w:hAnsi="Times New Roman" w:cs="Times New Roman"/>
+                <w:lang w:val="en-US"/>
+              </w:rPr>
+              <w:t>hotel_id</w:t>
+            </w:r>
+            <w:proofErr w:type="spellEnd"/>
+            <w:r>
+              <w:rPr>
+                <w:rFonts w:ascii="Times New Roman" w:eastAsia="Times New Roman" w:hAnsi="Times New Roman" w:cs="Times New Roman"/>
+                <w:lang w:val="en-US"/>
+              </w:rPr>
+              <w:t xml:space="preserve"> HTTP 1.1</w:t>
             </w:r>
           </w:p>
           <w:p>
@@ -1110,7 +1478,23 @@
                 <w:rFonts w:ascii="Times New Roman" w:eastAsia="Times New Roman" w:hAnsi="Times New Roman" w:cs="Times New Roman"/>
                 <w:lang w:val="en-US"/>
               </w:rPr>
-              <w:t>User-Agent: Mozilla/5.0 (Windows NT 10.0; Win64; x64) AppleWebKit/537.36 (KHTML, like Gecko) Chrome/59.0.3071.115 Safari/537.36</w:t>
+              <w:t xml:space="preserve">User-Agent: Mozilla/5.0 (Windows NT 10.0; Win64; x64) </w:t>
+            </w:r>
+            <w:proofErr w:type="spellStart"/>
+            <w:r>
+              <w:rPr>
+                <w:rFonts w:ascii="Times New Roman" w:eastAsia="Times New Roman" w:hAnsi="Times New Roman" w:cs="Times New Roman"/>
+                <w:lang w:val="en-US"/>
+              </w:rPr>
+              <w:t>AppleWebKit</w:t>
+            </w:r>
+            <w:proofErr w:type="spellEnd"/>
+            <w:r>
+              <w:rPr>
+                <w:rFonts w:ascii="Times New Roman" w:eastAsia="Times New Roman" w:hAnsi="Times New Roman" w:cs="Times New Roman"/>
+                <w:lang w:val="en-US"/>
+              </w:rPr>
+              <w:t>/537.36 (KHTML, like Gecko) Chrome/59.0.3071.115 Safari/537.36</w:t>
             </w:r>
           </w:p>
         </w:tc>
@@ -1121,7 +1505,7 @@
         </w:trPr>
         <w:tc>
           <w:tcPr>
-            <w:tcW w:w="3496" w:type="dxa"/>
+            <w:tcW w:w="2787" w:type="dxa"/>
             <w:tcBorders>
               <w:left w:val="single" w:sz="6" w:space="0" w:color="000000"/>
               <w:bottom w:val="single" w:sz="6" w:space="0" w:color="000000"/>
@@ -1148,13 +1532,50 @@
               <w:rPr>
                 <w:rFonts w:ascii="Times New Roman" w:eastAsia="Times New Roman" w:hAnsi="Times New Roman" w:cs="Times New Roman"/>
               </w:rPr>
-              <w:t>Получить информацию об определенном отеле</w:t>
-            </w:r>
+              <w:lastRenderedPageBreak/>
+              <w:t xml:space="preserve">Получить </w:t>
+            </w:r>
+            <w:proofErr w:type="spellStart"/>
+            <w:r>
+              <w:rPr>
+                <w:rFonts w:ascii="Times New Roman" w:eastAsia="Times New Roman" w:hAnsi="Times New Roman" w:cs="Times New Roman"/>
+              </w:rPr>
+              <w:t>информацию</w:t>
+            </w:r>
+            <w:proofErr w:type="spellEnd"/>
+            <w:r>
+              <w:rPr>
+                <w:rFonts w:ascii="Times New Roman" w:eastAsia="Times New Roman" w:hAnsi="Times New Roman" w:cs="Times New Roman"/>
+              </w:rPr>
+              <w:t xml:space="preserve"> об </w:t>
+            </w:r>
+            <w:proofErr w:type="spellStart"/>
+            <w:r>
+              <w:rPr>
+                <w:rFonts w:ascii="Times New Roman" w:eastAsia="Times New Roman" w:hAnsi="Times New Roman" w:cs="Times New Roman"/>
+              </w:rPr>
+              <w:t>определенном</w:t>
+            </w:r>
+            <w:proofErr w:type="spellEnd"/>
+            <w:r>
+              <w:rPr>
+                <w:rFonts w:ascii="Times New Roman" w:eastAsia="Times New Roman" w:hAnsi="Times New Roman" w:cs="Times New Roman"/>
+              </w:rPr>
+              <w:t xml:space="preserve"> </w:t>
+            </w:r>
+            <w:proofErr w:type="spellStart"/>
+            <w:r>
+              <w:rPr>
+                <w:rFonts w:ascii="Times New Roman" w:eastAsia="Times New Roman" w:hAnsi="Times New Roman" w:cs="Times New Roman"/>
+              </w:rPr>
+              <w:t>отеле</w:t>
+            </w:r>
+            <w:proofErr w:type="spellEnd"/>
           </w:p>
         </w:tc>
         <w:tc>
           <w:tcPr>
-            <w:tcW w:w="1020" w:type="dxa"/>
+            <w:tcW w:w="1134" w:type="dxa"/>
             <w:tcBorders>
               <w:bottom w:val="single" w:sz="6" w:space="0" w:color="000000"/>
               <w:right w:val="single" w:sz="6" w:space="0" w:color="000000"/>
@@ -1190,7 +1611,7 @@
         </w:tc>
         <w:tc>
           <w:tcPr>
-            <w:tcW w:w="4753" w:type="dxa"/>
+            <w:tcW w:w="5348" w:type="dxa"/>
             <w:tcBorders>
               <w:bottom w:val="single" w:sz="6" w:space="0" w:color="000000"/>
               <w:right w:val="single" w:sz="6" w:space="0" w:color="000000"/>
@@ -1216,7 +1637,41 @@
                 <w:rFonts w:ascii="Times New Roman" w:eastAsia="Times New Roman" w:hAnsi="Times New Roman" w:cs="Times New Roman"/>
                 <w:lang w:val="en-US"/>
               </w:rPr>
-              <w:t>GET /restapi/country/Ukraine/hotel/Verba HTTP 1.1</w:t>
+              <w:t>GET /</w:t>
+            </w:r>
+            <w:proofErr w:type="spellStart"/>
+            <w:r>
+              <w:rPr>
+                <w:rFonts w:ascii="Times New Roman" w:eastAsia="Times New Roman" w:hAnsi="Times New Roman" w:cs="Times New Roman"/>
+                <w:lang w:val="en-US"/>
+              </w:rPr>
+              <w:t>restapi</w:t>
+            </w:r>
+            <w:proofErr w:type="spellEnd"/>
+            <w:r>
+              <w:rPr>
+                <w:rFonts w:ascii="Times New Roman" w:eastAsia="Times New Roman" w:hAnsi="Times New Roman" w:cs="Times New Roman"/>
+                <w:lang w:val="en-US"/>
+              </w:rPr>
+              <w:t>/country/Ukraine/hotel/</w:t>
+            </w:r>
+            <w:proofErr w:type="spellStart"/>
+            <w:r>
+              <w:rPr>
+                <w:rFonts w:ascii="Times New Roman" w:eastAsia="Times New Roman" w:hAnsi="Times New Roman" w:cs="Times New Roman"/>
+                <w:lang w:val="en-US"/>
+              </w:rPr>
+              <w:t>hotel_id</w:t>
+            </w:r>
+            <w:bookmarkStart w:id="0" w:name="_GoBack"/>
+            <w:bookmarkEnd w:id="0"/>
+            <w:proofErr w:type="spellEnd"/>
+            <w:r>
+              <w:rPr>
+                <w:rFonts w:ascii="Times New Roman" w:eastAsia="Times New Roman" w:hAnsi="Times New Roman" w:cs="Times New Roman"/>
+                <w:lang w:val="en-US"/>
+              </w:rPr>
+              <w:t xml:space="preserve"> HTTP 1.1</w:t>
             </w:r>
           </w:p>
           <w:p>
@@ -1247,7 +1702,23 @@
                 <w:rFonts w:ascii="Times New Roman" w:eastAsia="Times New Roman" w:hAnsi="Times New Roman" w:cs="Times New Roman"/>
                 <w:lang w:val="en-US"/>
               </w:rPr>
-              <w:t>User-Agent: Mozilla/5.0 (Windows NT 10.0; Win64; x64) AppleWebKit/537.36 (KHTML, like Gecko) Chrome/59.0.3071.115 Safari/537.36</w:t>
+              <w:t xml:space="preserve">User-Agent: Mozilla/5.0 (Windows NT 10.0; Win64; x64) </w:t>
+            </w:r>
+            <w:proofErr w:type="spellStart"/>
+            <w:r>
+              <w:rPr>
+                <w:rFonts w:ascii="Times New Roman" w:eastAsia="Times New Roman" w:hAnsi="Times New Roman" w:cs="Times New Roman"/>
+                <w:lang w:val="en-US"/>
+              </w:rPr>
+              <w:t>AppleWebKit</w:t>
+            </w:r>
+            <w:proofErr w:type="spellEnd"/>
+            <w:r>
+              <w:rPr>
+                <w:rFonts w:ascii="Times New Roman" w:eastAsia="Times New Roman" w:hAnsi="Times New Roman" w:cs="Times New Roman"/>
+                <w:lang w:val="en-US"/>
+              </w:rPr>
+              <w:t>/537.36 (KHTML, like Gecko) Chrome/59.0.3071.115 Safari/537.36</w:t>
             </w:r>
           </w:p>
         </w:tc>
@@ -1258,7 +1729,7 @@
         </w:trPr>
         <w:tc>
           <w:tcPr>
-            <w:tcW w:w="3496" w:type="dxa"/>
+            <w:tcW w:w="2787" w:type="dxa"/>
             <w:tcBorders>
               <w:left w:val="single" w:sz="6" w:space="0" w:color="000000"/>
               <w:bottom w:val="single" w:sz="6" w:space="0" w:color="000000"/>
@@ -1285,13 +1756,49 @@
               <w:rPr>
                 <w:rFonts w:ascii="Times New Roman" w:eastAsia="Times New Roman" w:hAnsi="Times New Roman" w:cs="Times New Roman"/>
               </w:rPr>
-              <w:t>Обновить информацию об определенном отеле</w:t>
-            </w:r>
+              <w:t xml:space="preserve">Обновить </w:t>
+            </w:r>
+            <w:proofErr w:type="spellStart"/>
+            <w:r>
+              <w:rPr>
+                <w:rFonts w:ascii="Times New Roman" w:eastAsia="Times New Roman" w:hAnsi="Times New Roman" w:cs="Times New Roman"/>
+              </w:rPr>
+              <w:t>информацию</w:t>
+            </w:r>
+            <w:proofErr w:type="spellEnd"/>
+            <w:r>
+              <w:rPr>
+                <w:rFonts w:ascii="Times New Roman" w:eastAsia="Times New Roman" w:hAnsi="Times New Roman" w:cs="Times New Roman"/>
+              </w:rPr>
+              <w:t xml:space="preserve"> об </w:t>
+            </w:r>
+            <w:proofErr w:type="spellStart"/>
+            <w:r>
+              <w:rPr>
+                <w:rFonts w:ascii="Times New Roman" w:eastAsia="Times New Roman" w:hAnsi="Times New Roman" w:cs="Times New Roman"/>
+              </w:rPr>
+              <w:t>определенном</w:t>
+            </w:r>
+            <w:proofErr w:type="spellEnd"/>
+            <w:r>
+              <w:rPr>
+                <w:rFonts w:ascii="Times New Roman" w:eastAsia="Times New Roman" w:hAnsi="Times New Roman" w:cs="Times New Roman"/>
+              </w:rPr>
+              <w:t xml:space="preserve"> </w:t>
+            </w:r>
+            <w:proofErr w:type="spellStart"/>
+            <w:r>
+              <w:rPr>
+                <w:rFonts w:ascii="Times New Roman" w:eastAsia="Times New Roman" w:hAnsi="Times New Roman" w:cs="Times New Roman"/>
+              </w:rPr>
+              <w:t>отеле</w:t>
+            </w:r>
+            <w:proofErr w:type="spellEnd"/>
           </w:p>
         </w:tc>
         <w:tc>
           <w:tcPr>
-            <w:tcW w:w="1020" w:type="dxa"/>
+            <w:tcW w:w="1134" w:type="dxa"/>
             <w:tcBorders>
               <w:bottom w:val="single" w:sz="6" w:space="0" w:color="000000"/>
               <w:right w:val="single" w:sz="6" w:space="0" w:color="000000"/>
@@ -1327,7 +1834,7 @@
         </w:tc>
         <w:tc>
           <w:tcPr>
-            <w:tcW w:w="4753" w:type="dxa"/>
+            <w:tcW w:w="5348" w:type="dxa"/>
             <w:tcBorders>
               <w:bottom w:val="single" w:sz="6" w:space="0" w:color="000000"/>
               <w:right w:val="single" w:sz="6" w:space="0" w:color="000000"/>
@@ -1353,7 +1860,39 @@
                 <w:rFonts w:ascii="Times New Roman" w:eastAsia="Times New Roman" w:hAnsi="Times New Roman" w:cs="Times New Roman"/>
                 <w:lang w:val="en-US"/>
               </w:rPr>
-              <w:t xml:space="preserve">PUT /restapi/country/Ukraine/hotel/hotel_id HTTP 1.1 </w:t>
+              <w:t>PUT /</w:t>
+            </w:r>
+            <w:proofErr w:type="spellStart"/>
+            <w:r>
+              <w:rPr>
+                <w:rFonts w:ascii="Times New Roman" w:eastAsia="Times New Roman" w:hAnsi="Times New Roman" w:cs="Times New Roman"/>
+                <w:lang w:val="en-US"/>
+              </w:rPr>
+              <w:t>restapi</w:t>
+            </w:r>
+            <w:proofErr w:type="spellEnd"/>
+            <w:r>
+              <w:rPr>
+                <w:rFonts w:ascii="Times New Roman" w:eastAsia="Times New Roman" w:hAnsi="Times New Roman" w:cs="Times New Roman"/>
+                <w:lang w:val="en-US"/>
+              </w:rPr>
+              <w:t>/country/Ukraine/hotel/</w:t>
+            </w:r>
+            <w:proofErr w:type="spellStart"/>
+            <w:r>
+              <w:rPr>
+                <w:rFonts w:ascii="Times New Roman" w:eastAsia="Times New Roman" w:hAnsi="Times New Roman" w:cs="Times New Roman"/>
+                <w:lang w:val="en-US"/>
+              </w:rPr>
+              <w:t>hotel_id</w:t>
+            </w:r>
+            <w:proofErr w:type="spellEnd"/>
+            <w:r>
+              <w:rPr>
+                <w:rFonts w:ascii="Times New Roman" w:eastAsia="Times New Roman" w:hAnsi="Times New Roman" w:cs="Times New Roman"/>
+                <w:lang w:val="en-US"/>
+              </w:rPr>
+              <w:t xml:space="preserve"> HTTP 1.1 </w:t>
             </w:r>
           </w:p>
           <w:p>
@@ -1385,7 +1924,23 @@
                 <w:rFonts w:ascii="Times New Roman" w:eastAsia="Times New Roman" w:hAnsi="Times New Roman" w:cs="Times New Roman"/>
                 <w:lang w:val="en-US"/>
               </w:rPr>
-              <w:t xml:space="preserve">User-Agent: Mozilla/5.0 (Windows NT 10.0; Win64; x64) AppleWebKit/537.36 (KHTML, like Gecko) Chrome/59.0.3071.115 Safari/537.36 </w:t>
+              <w:t xml:space="preserve">User-Agent: Mozilla/5.0 (Windows NT 10.0; Win64; x64) </w:t>
+            </w:r>
+            <w:proofErr w:type="spellStart"/>
+            <w:r>
+              <w:rPr>
+                <w:rFonts w:ascii="Times New Roman" w:eastAsia="Times New Roman" w:hAnsi="Times New Roman" w:cs="Times New Roman"/>
+                <w:lang w:val="en-US"/>
+              </w:rPr>
+              <w:t>AppleWebKit</w:t>
+            </w:r>
+            <w:proofErr w:type="spellEnd"/>
+            <w:r>
+              <w:rPr>
+                <w:rFonts w:ascii="Times New Roman" w:eastAsia="Times New Roman" w:hAnsi="Times New Roman" w:cs="Times New Roman"/>
+                <w:lang w:val="en-US"/>
+              </w:rPr>
+              <w:t xml:space="preserve">/537.36 (KHTML, like Gecko) Chrome/59.0.3071.115 Safari/537.36 </w:t>
             </w:r>
           </w:p>
           <w:p>
@@ -1408,8 +1963,17 @@
                 <w:rFonts w:ascii="Times New Roman" w:eastAsia="Times New Roman" w:hAnsi="Times New Roman" w:cs="Times New Roman"/>
                 <w:lang w:val="en-US"/>
               </w:rPr>
-              <w:t>application/json</w:t>
-            </w:r>
+              <w:t>application/</w:t>
+            </w:r>
+            <w:proofErr w:type="spellStart"/>
+            <w:r>
+              <w:rPr>
+                <w:rFonts w:ascii="Times New Roman" w:eastAsia="Times New Roman" w:hAnsi="Times New Roman" w:cs="Times New Roman"/>
+                <w:lang w:val="en-US"/>
+              </w:rPr>
+              <w:t>json</w:t>
+            </w:r>
+            <w:proofErr w:type="spellEnd"/>
           </w:p>
           <w:p>
             <w:pPr>
@@ -1440,8 +2004,6 @@
               </w:rPr>
               <w:t>gth: 39</w:t>
             </w:r>
-            <w:bookmarkStart w:id="0" w:name="_GoBack"/>
-            <w:bookmarkEnd w:id="0"/>
           </w:p>
           <w:p>
             <w:pPr>

</xml_diff>

<commit_message>
Fix several URIs and last method
</commit_message>
<xml_diff>
--- a/04-rest-api/rest-api.docx
+++ b/04-rest-api/rest-api.docx
@@ -70,35 +70,7 @@
         <w:rPr>
           <w:rFonts w:ascii="Times New Roman" w:eastAsia="Times New Roman" w:hAnsi="Times New Roman" w:cs="Times New Roman"/>
         </w:rPr>
-        <w:t xml:space="preserve"> - Схема </w:t>
-      </w:r>
-      <w:proofErr w:type="spellStart"/>
-      <w:r>
-        <w:rPr>
-          <w:rFonts w:ascii="Times New Roman" w:eastAsia="Times New Roman" w:hAnsi="Times New Roman" w:cs="Times New Roman"/>
-        </w:rPr>
-        <w:t>базы</w:t>
-      </w:r>
-      <w:proofErr w:type="spellEnd"/>
-      <w:r>
-        <w:rPr>
-          <w:rFonts w:ascii="Times New Roman" w:eastAsia="Times New Roman" w:hAnsi="Times New Roman" w:cs="Times New Roman"/>
-        </w:rPr>
-        <w:t xml:space="preserve"> </w:t>
-      </w:r>
-      <w:proofErr w:type="spellStart"/>
-      <w:r>
-        <w:rPr>
-          <w:rFonts w:ascii="Times New Roman" w:eastAsia="Times New Roman" w:hAnsi="Times New Roman" w:cs="Times New Roman"/>
-        </w:rPr>
-        <w:t>данных</w:t>
-      </w:r>
-      <w:proofErr w:type="spellEnd"/>
-      <w:r>
-        <w:rPr>
-          <w:rFonts w:ascii="Times New Roman" w:eastAsia="Times New Roman" w:hAnsi="Times New Roman" w:cs="Times New Roman"/>
-        </w:rPr>
-        <w:t xml:space="preserve"> на сервере</w:t>
+        <w:t xml:space="preserve"> - Схема базы данных на сервере</w:t>
       </w:r>
     </w:p>
     <w:p>
@@ -118,21 +90,12 @@
           <w:b/>
         </w:rPr>
       </w:pPr>
-      <w:proofErr w:type="spellStart"/>
       <w:r>
         <w:rPr>
           <w:rFonts w:ascii="Times New Roman" w:eastAsia="Times New Roman" w:hAnsi="Times New Roman" w:cs="Times New Roman"/>
           <w:b/>
         </w:rPr>
-        <w:t>Таблица</w:t>
-      </w:r>
-      <w:proofErr w:type="spellEnd"/>
-      <w:r>
-        <w:rPr>
-          <w:rFonts w:ascii="Times New Roman" w:eastAsia="Times New Roman" w:hAnsi="Times New Roman" w:cs="Times New Roman"/>
-          <w:b/>
-        </w:rPr>
-        <w:t xml:space="preserve"> 1</w:t>
+        <w:t>Таблица 1</w:t>
       </w:r>
     </w:p>
     <w:p>
@@ -193,28 +156,12 @@
                 <w:szCs w:val="20"/>
               </w:rPr>
             </w:pPr>
-            <w:proofErr w:type="spellStart"/>
-            <w:r>
-              <w:rPr>
-                <w:rFonts w:ascii="Times New Roman" w:eastAsia="Times New Roman" w:hAnsi="Times New Roman" w:cs="Times New Roman"/>
-              </w:rPr>
-              <w:t>Описание</w:t>
-            </w:r>
-            <w:proofErr w:type="spellEnd"/>
-            <w:r>
-              <w:rPr>
-                <w:rFonts w:ascii="Times New Roman" w:eastAsia="Times New Roman" w:hAnsi="Times New Roman" w:cs="Times New Roman"/>
-              </w:rPr>
-              <w:t xml:space="preserve"> </w:t>
-            </w:r>
-            <w:proofErr w:type="spellStart"/>
-            <w:r>
-              <w:rPr>
-                <w:rFonts w:ascii="Times New Roman" w:eastAsia="Times New Roman" w:hAnsi="Times New Roman" w:cs="Times New Roman"/>
-              </w:rPr>
-              <w:t>функции</w:t>
-            </w:r>
-            <w:proofErr w:type="spellEnd"/>
+            <w:r>
+              <w:rPr>
+                <w:rFonts w:ascii="Times New Roman" w:eastAsia="Times New Roman" w:hAnsi="Times New Roman" w:cs="Times New Roman"/>
+              </w:rPr>
+              <w:t>Описание функции</w:t>
+            </w:r>
           </w:p>
         </w:tc>
         <w:tc>
@@ -246,16 +193,8 @@
               <w:rPr>
                 <w:rFonts w:ascii="Times New Roman" w:eastAsia="Times New Roman" w:hAnsi="Times New Roman" w:cs="Times New Roman"/>
               </w:rPr>
-              <w:t xml:space="preserve">Метод </w:t>
-            </w:r>
-            <w:proofErr w:type="spellStart"/>
-            <w:r>
-              <w:rPr>
-                <w:rFonts w:ascii="Times New Roman" w:eastAsia="Times New Roman" w:hAnsi="Times New Roman" w:cs="Times New Roman"/>
-              </w:rPr>
-              <w:t>запроса</w:t>
-            </w:r>
-            <w:proofErr w:type="spellEnd"/>
+              <w:t>Метод запроса</w:t>
+            </w:r>
           </w:p>
         </w:tc>
         <w:tc>
@@ -287,16 +226,8 @@
               <w:rPr>
                 <w:rFonts w:ascii="Times New Roman" w:eastAsia="Times New Roman" w:hAnsi="Times New Roman" w:cs="Times New Roman"/>
               </w:rPr>
-              <w:t xml:space="preserve">Пример </w:t>
-            </w:r>
-            <w:proofErr w:type="spellStart"/>
-            <w:r>
-              <w:rPr>
-                <w:rFonts w:ascii="Times New Roman" w:eastAsia="Times New Roman" w:hAnsi="Times New Roman" w:cs="Times New Roman"/>
-              </w:rPr>
-              <w:t>запроса</w:t>
-            </w:r>
-            <w:proofErr w:type="spellEnd"/>
+              <w:t>Пример запроса</w:t>
+            </w:r>
           </w:p>
         </w:tc>
       </w:tr>
@@ -333,16 +264,8 @@
               <w:rPr>
                 <w:rFonts w:ascii="Times New Roman" w:eastAsia="Times New Roman" w:hAnsi="Times New Roman" w:cs="Times New Roman"/>
               </w:rPr>
-              <w:t xml:space="preserve">Получить список </w:t>
-            </w:r>
-            <w:proofErr w:type="spellStart"/>
-            <w:r>
-              <w:rPr>
-                <w:rFonts w:ascii="Times New Roman" w:eastAsia="Times New Roman" w:hAnsi="Times New Roman" w:cs="Times New Roman"/>
-              </w:rPr>
-              <w:t>стран</w:t>
-            </w:r>
-            <w:proofErr w:type="spellEnd"/>
+              <w:t>Получить список стран</w:t>
+            </w:r>
           </w:p>
         </w:tc>
         <w:tc>
@@ -403,115 +326,51 @@
               <w:rPr>
                 <w:rFonts w:ascii="Times New Roman" w:eastAsia="Times New Roman" w:hAnsi="Times New Roman" w:cs="Times New Roman"/>
               </w:rPr>
-              <w:t>GET /</w:t>
-            </w:r>
-            <w:proofErr w:type="spellStart"/>
-            <w:r>
-              <w:rPr>
-                <w:rFonts w:ascii="Times New Roman" w:eastAsia="Times New Roman" w:hAnsi="Times New Roman" w:cs="Times New Roman"/>
-              </w:rPr>
-              <w:t>restapi</w:t>
-            </w:r>
-            <w:proofErr w:type="spellEnd"/>
-            <w:r>
-              <w:rPr>
-                <w:rFonts w:ascii="Times New Roman" w:eastAsia="Times New Roman" w:hAnsi="Times New Roman" w:cs="Times New Roman"/>
-              </w:rPr>
-              <w:t>/</w:t>
-            </w:r>
-            <w:proofErr w:type="spellStart"/>
-            <w:r>
-              <w:rPr>
-                <w:rFonts w:ascii="Times New Roman" w:eastAsia="Times New Roman" w:hAnsi="Times New Roman" w:cs="Times New Roman"/>
-              </w:rPr>
-              <w:t>country</w:t>
-            </w:r>
-            <w:proofErr w:type="spellEnd"/>
-            <w:r>
-              <w:rPr>
-                <w:rFonts w:ascii="Times New Roman" w:eastAsia="Times New Roman" w:hAnsi="Times New Roman" w:cs="Times New Roman"/>
-              </w:rPr>
-              <w:t xml:space="preserve"> HTTP 1.1</w:t>
-            </w:r>
-          </w:p>
-          <w:p>
-            <w:pPr>
-              <w:spacing w:line="240" w:lineRule="auto"/>
-              <w:rPr>
-                <w:rFonts w:ascii="Times New Roman" w:eastAsia="Times New Roman" w:hAnsi="Times New Roman" w:cs="Times New Roman"/>
-              </w:rPr>
-            </w:pPr>
-          </w:p>
-          <w:p>
-            <w:pPr>
-              <w:spacing w:line="240" w:lineRule="auto"/>
-              <w:rPr>
-                <w:rFonts w:ascii="Times New Roman" w:eastAsia="Times New Roman" w:hAnsi="Times New Roman" w:cs="Times New Roman"/>
-              </w:rPr>
-            </w:pPr>
-            <w:proofErr w:type="spellStart"/>
-            <w:r>
-              <w:rPr>
-                <w:rFonts w:ascii="Times New Roman" w:eastAsia="Times New Roman" w:hAnsi="Times New Roman" w:cs="Times New Roman"/>
-              </w:rPr>
-              <w:t>Host</w:t>
-            </w:r>
-            <w:proofErr w:type="spellEnd"/>
-            <w:r>
-              <w:rPr>
-                <w:rFonts w:ascii="Times New Roman" w:eastAsia="Times New Roman" w:hAnsi="Times New Roman" w:cs="Times New Roman"/>
-              </w:rPr>
-              <w:t>: my.site.com</w:t>
-            </w:r>
-          </w:p>
-          <w:p>
-            <w:pPr>
-              <w:spacing w:line="240" w:lineRule="auto"/>
-              <w:rPr>
-                <w:rFonts w:ascii="Times New Roman" w:eastAsia="Times New Roman" w:hAnsi="Times New Roman" w:cs="Times New Roman"/>
-              </w:rPr>
-            </w:pPr>
-          </w:p>
-          <w:p>
-            <w:pPr>
-              <w:spacing w:line="240" w:lineRule="auto"/>
-              <w:rPr>
-                <w:rFonts w:ascii="Times New Roman" w:eastAsia="Times New Roman" w:hAnsi="Times New Roman" w:cs="Times New Roman"/>
-              </w:rPr>
-            </w:pPr>
-            <w:r>
-              <w:rPr>
-                <w:rFonts w:ascii="Times New Roman" w:eastAsia="Times New Roman" w:hAnsi="Times New Roman" w:cs="Times New Roman"/>
-              </w:rPr>
-              <w:t>User-</w:t>
-            </w:r>
-            <w:proofErr w:type="spellStart"/>
-            <w:r>
-              <w:rPr>
-                <w:rFonts w:ascii="Times New Roman" w:eastAsia="Times New Roman" w:hAnsi="Times New Roman" w:cs="Times New Roman"/>
-              </w:rPr>
-              <w:t>Agent</w:t>
-            </w:r>
-            <w:proofErr w:type="spellEnd"/>
-            <w:r>
-              <w:rPr>
-                <w:rFonts w:ascii="Times New Roman" w:eastAsia="Times New Roman" w:hAnsi="Times New Roman" w:cs="Times New Roman"/>
-              </w:rPr>
-              <w:t xml:space="preserve">: </w:t>
-            </w:r>
-            <w:proofErr w:type="spellStart"/>
-            <w:r>
-              <w:rPr>
-                <w:rFonts w:ascii="Times New Roman" w:eastAsia="Times New Roman" w:hAnsi="Times New Roman" w:cs="Times New Roman"/>
-              </w:rPr>
-              <w:t>Internet</w:t>
-            </w:r>
-            <w:proofErr w:type="spellEnd"/>
-            <w:r>
-              <w:rPr>
-                <w:rFonts w:ascii="Times New Roman" w:eastAsia="Times New Roman" w:hAnsi="Times New Roman" w:cs="Times New Roman"/>
-              </w:rPr>
-              <w:t>-Explorer 9.0</w:t>
+              <w:t>GET /restapi/country HTTP 1.1</w:t>
+            </w:r>
+          </w:p>
+          <w:p>
+            <w:pPr>
+              <w:spacing w:line="240" w:lineRule="auto"/>
+              <w:rPr>
+                <w:rFonts w:ascii="Times New Roman" w:eastAsia="Times New Roman" w:hAnsi="Times New Roman" w:cs="Times New Roman"/>
+              </w:rPr>
+            </w:pPr>
+          </w:p>
+          <w:p>
+            <w:pPr>
+              <w:spacing w:line="240" w:lineRule="auto"/>
+              <w:rPr>
+                <w:rFonts w:ascii="Times New Roman" w:eastAsia="Times New Roman" w:hAnsi="Times New Roman" w:cs="Times New Roman"/>
+              </w:rPr>
+            </w:pPr>
+            <w:r>
+              <w:rPr>
+                <w:rFonts w:ascii="Times New Roman" w:eastAsia="Times New Roman" w:hAnsi="Times New Roman" w:cs="Times New Roman"/>
+              </w:rPr>
+              <w:t>Host: my.site.com</w:t>
+            </w:r>
+          </w:p>
+          <w:p>
+            <w:pPr>
+              <w:spacing w:line="240" w:lineRule="auto"/>
+              <w:rPr>
+                <w:rFonts w:ascii="Times New Roman" w:eastAsia="Times New Roman" w:hAnsi="Times New Roman" w:cs="Times New Roman"/>
+              </w:rPr>
+            </w:pPr>
+          </w:p>
+          <w:p>
+            <w:pPr>
+              <w:spacing w:line="240" w:lineRule="auto"/>
+              <w:rPr>
+                <w:rFonts w:ascii="Times New Roman" w:eastAsia="Times New Roman" w:hAnsi="Times New Roman" w:cs="Times New Roman"/>
+              </w:rPr>
+            </w:pPr>
+            <w:r>
+              <w:rPr>
+                <w:rFonts w:ascii="Times New Roman" w:eastAsia="Times New Roman" w:hAnsi="Times New Roman" w:cs="Times New Roman"/>
+              </w:rPr>
+              <w:t>User-Agent: Internet-Explorer 9.0</w:t>
             </w:r>
           </w:p>
         </w:tc>
@@ -549,30 +408,8 @@
               <w:rPr>
                 <w:rFonts w:ascii="Times New Roman" w:eastAsia="Times New Roman" w:hAnsi="Times New Roman" w:cs="Times New Roman"/>
               </w:rPr>
-              <w:t xml:space="preserve">Получить список </w:t>
-            </w:r>
-            <w:proofErr w:type="spellStart"/>
-            <w:r>
-              <w:rPr>
-                <w:rFonts w:ascii="Times New Roman" w:eastAsia="Times New Roman" w:hAnsi="Times New Roman" w:cs="Times New Roman"/>
-              </w:rPr>
-              <w:t>отелей</w:t>
-            </w:r>
-            <w:proofErr w:type="spellEnd"/>
-            <w:r>
-              <w:rPr>
-                <w:rFonts w:ascii="Times New Roman" w:eastAsia="Times New Roman" w:hAnsi="Times New Roman" w:cs="Times New Roman"/>
-              </w:rPr>
-              <w:t xml:space="preserve"> в </w:t>
-            </w:r>
-            <w:proofErr w:type="spellStart"/>
-            <w:r>
-              <w:rPr>
-                <w:rFonts w:ascii="Times New Roman" w:eastAsia="Times New Roman" w:hAnsi="Times New Roman" w:cs="Times New Roman"/>
-              </w:rPr>
-              <w:t>стране</w:t>
-            </w:r>
-            <w:proofErr w:type="spellEnd"/>
+              <w:t>Получить список отелей в стране</w:t>
+            </w:r>
           </w:p>
         </w:tc>
         <w:tc>
@@ -639,30 +476,21 @@
                 <w:rFonts w:ascii="Times New Roman" w:eastAsia="Times New Roman" w:hAnsi="Times New Roman" w:cs="Times New Roman"/>
                 <w:lang w:val="en-US"/>
               </w:rPr>
-              <w:t>GET /</w:t>
-            </w:r>
-            <w:proofErr w:type="spellStart"/>
-            <w:r>
-              <w:rPr>
-                <w:rFonts w:ascii="Times New Roman" w:eastAsia="Times New Roman" w:hAnsi="Times New Roman" w:cs="Times New Roman"/>
-                <w:lang w:val="en-US"/>
-              </w:rPr>
-              <w:t>restapi</w:t>
-            </w:r>
-            <w:proofErr w:type="spellEnd"/>
-            <w:r>
-              <w:rPr>
-                <w:rFonts w:ascii="Times New Roman" w:eastAsia="Times New Roman" w:hAnsi="Times New Roman" w:cs="Times New Roman"/>
-                <w:lang w:val="en-US"/>
-              </w:rPr>
-              <w:t>/country/Ukraine</w:t>
-            </w:r>
-            <w:r>
-              <w:rPr>
-                <w:rFonts w:ascii="Times New Roman" w:eastAsia="Times New Roman" w:hAnsi="Times New Roman" w:cs="Times New Roman"/>
-                <w:lang w:val="en-US"/>
-              </w:rPr>
-              <w:t>/hotel</w:t>
+              <w:t>GET /restapi/</w:t>
+            </w:r>
+            <w:r>
+              <w:rPr>
+                <w:rFonts w:ascii="Times New Roman" w:eastAsia="Times New Roman" w:hAnsi="Times New Roman" w:cs="Times New Roman"/>
+                <w:lang w:val="en-US"/>
+              </w:rPr>
+              <w:t>hotel</w:t>
+            </w:r>
+            <w:r>
+              <w:rPr>
+                <w:rFonts w:ascii="Times New Roman" w:eastAsia="Times New Roman" w:hAnsi="Times New Roman" w:cs="Times New Roman"/>
+                <w:lang w:val="en-US"/>
+              </w:rPr>
+              <w:t>/country_name</w:t>
             </w:r>
             <w:r>
               <w:rPr>
@@ -701,23 +529,7 @@
                 <w:rFonts w:ascii="Times New Roman" w:eastAsia="Times New Roman" w:hAnsi="Times New Roman" w:cs="Times New Roman"/>
                 <w:lang w:val="en-US"/>
               </w:rPr>
-              <w:t xml:space="preserve">User-Agent: Mozilla/5.0 (Windows NT 10.0; Win64; x64) </w:t>
-            </w:r>
-            <w:proofErr w:type="spellStart"/>
-            <w:r>
-              <w:rPr>
-                <w:rFonts w:ascii="Times New Roman" w:eastAsia="Times New Roman" w:hAnsi="Times New Roman" w:cs="Times New Roman"/>
-                <w:lang w:val="en-US"/>
-              </w:rPr>
-              <w:t>AppleWebKit</w:t>
-            </w:r>
-            <w:proofErr w:type="spellEnd"/>
-            <w:r>
-              <w:rPr>
-                <w:rFonts w:ascii="Times New Roman" w:eastAsia="Times New Roman" w:hAnsi="Times New Roman" w:cs="Times New Roman"/>
-                <w:lang w:val="en-US"/>
-              </w:rPr>
-              <w:t>/537.36 (KHTML, like Gecko) Chrome/59.0.3071.115 Safari/537.36</w:t>
+              <w:t>User-Agent: Mozilla/5.0 (Windows NT 10.0; Win64; x64) AppleWebKit/537.36 (KHTML, like Gecko) Chrome/59.0.3071.115 Safari/537.36</w:t>
             </w:r>
           </w:p>
         </w:tc>
@@ -755,16 +567,8 @@
               <w:rPr>
                 <w:rFonts w:ascii="Times New Roman" w:eastAsia="Times New Roman" w:hAnsi="Times New Roman" w:cs="Times New Roman"/>
               </w:rPr>
-              <w:t xml:space="preserve">Добавить </w:t>
-            </w:r>
-            <w:proofErr w:type="spellStart"/>
-            <w:r>
-              <w:rPr>
-                <w:rFonts w:ascii="Times New Roman" w:eastAsia="Times New Roman" w:hAnsi="Times New Roman" w:cs="Times New Roman"/>
-              </w:rPr>
-              <w:t>страну</w:t>
-            </w:r>
-            <w:proofErr w:type="spellEnd"/>
+              <w:t>Добавить страну</w:t>
+            </w:r>
           </w:p>
         </w:tc>
         <w:tc>
@@ -831,23 +635,14 @@
                 <w:rFonts w:ascii="Times New Roman" w:eastAsia="Times New Roman" w:hAnsi="Times New Roman" w:cs="Times New Roman"/>
                 <w:lang w:val="en-US"/>
               </w:rPr>
-              <w:t>POST /</w:t>
-            </w:r>
-            <w:proofErr w:type="spellStart"/>
-            <w:r>
-              <w:rPr>
-                <w:rFonts w:ascii="Times New Roman" w:eastAsia="Times New Roman" w:hAnsi="Times New Roman" w:cs="Times New Roman"/>
-                <w:lang w:val="en-US"/>
-              </w:rPr>
-              <w:t>restapi</w:t>
-            </w:r>
-            <w:proofErr w:type="spellEnd"/>
-            <w:r>
-              <w:rPr>
-                <w:rFonts w:ascii="Times New Roman" w:eastAsia="Times New Roman" w:hAnsi="Times New Roman" w:cs="Times New Roman"/>
-                <w:lang w:val="en-US"/>
-              </w:rPr>
-              <w:t xml:space="preserve">/country/Spain HTTP 1.1 </w:t>
+              <w:t>POST /restapi/country</w:t>
+            </w:r>
+            <w:r>
+              <w:rPr>
+                <w:rFonts w:ascii="Times New Roman" w:eastAsia="Times New Roman" w:hAnsi="Times New Roman" w:cs="Times New Roman"/>
+                <w:lang w:val="en-US"/>
+              </w:rPr>
+              <w:t xml:space="preserve"> HTTP 1.1 </w:t>
             </w:r>
           </w:p>
           <w:p>
@@ -879,23 +674,7 @@
                 <w:rFonts w:ascii="Times New Roman" w:eastAsia="Times New Roman" w:hAnsi="Times New Roman" w:cs="Times New Roman"/>
                 <w:lang w:val="en-US"/>
               </w:rPr>
-              <w:t xml:space="preserve">User-Agent: Mozilla/5.0 (Windows NT 10.0; Win64; x64) </w:t>
-            </w:r>
-            <w:proofErr w:type="spellStart"/>
-            <w:r>
-              <w:rPr>
-                <w:rFonts w:ascii="Times New Roman" w:eastAsia="Times New Roman" w:hAnsi="Times New Roman" w:cs="Times New Roman"/>
-                <w:lang w:val="en-US"/>
-              </w:rPr>
-              <w:t>AppleWebKit</w:t>
-            </w:r>
-            <w:proofErr w:type="spellEnd"/>
-            <w:r>
-              <w:rPr>
-                <w:rFonts w:ascii="Times New Roman" w:eastAsia="Times New Roman" w:hAnsi="Times New Roman" w:cs="Times New Roman"/>
-                <w:lang w:val="en-US"/>
-              </w:rPr>
-              <w:t>/537.36 (KHTML, like Gecko) Chrome/59.0.3071.115 Safari/537.36</w:t>
+              <w:t>User-Agent: Mozilla/5.0 (Windows NT 10.0; Win64; x64) AppleWebKit/537.36 (KHTML, like Gecko) Chrome/59.0.3071.115 Safari/537.36</w:t>
             </w:r>
           </w:p>
           <w:p>
@@ -918,17 +697,8 @@
                 <w:rFonts w:ascii="Times New Roman" w:eastAsia="Times New Roman" w:hAnsi="Times New Roman" w:cs="Times New Roman"/>
                 <w:lang w:val="en-US"/>
               </w:rPr>
-              <w:t>application/</w:t>
-            </w:r>
-            <w:proofErr w:type="spellStart"/>
-            <w:r>
-              <w:rPr>
-                <w:rFonts w:ascii="Times New Roman" w:eastAsia="Times New Roman" w:hAnsi="Times New Roman" w:cs="Times New Roman"/>
-                <w:lang w:val="en-US"/>
-              </w:rPr>
-              <w:t>json</w:t>
-            </w:r>
-            <w:proofErr w:type="spellEnd"/>
+              <w:t>application/json</w:t>
+            </w:r>
           </w:p>
           <w:p>
             <w:pPr>
@@ -945,6 +715,15 @@
               </w:rPr>
               <w:t>Content-Length: 49</w:t>
             </w:r>
+          </w:p>
+          <w:p>
+            <w:pPr>
+              <w:spacing w:line="240" w:lineRule="auto"/>
+              <w:rPr>
+                <w:rFonts w:ascii="Times New Roman" w:eastAsia="Times New Roman" w:hAnsi="Times New Roman" w:cs="Times New Roman"/>
+                <w:lang w:val="en-US"/>
+              </w:rPr>
+            </w:pPr>
           </w:p>
           <w:p>
             <w:pPr>
@@ -1039,30 +818,8 @@
               <w:rPr>
                 <w:rFonts w:ascii="Times New Roman" w:eastAsia="Times New Roman" w:hAnsi="Times New Roman" w:cs="Times New Roman"/>
               </w:rPr>
-              <w:t xml:space="preserve">Добавить </w:t>
-            </w:r>
-            <w:proofErr w:type="spellStart"/>
-            <w:r>
-              <w:rPr>
-                <w:rFonts w:ascii="Times New Roman" w:eastAsia="Times New Roman" w:hAnsi="Times New Roman" w:cs="Times New Roman"/>
-              </w:rPr>
-              <w:t>отель</w:t>
-            </w:r>
-            <w:proofErr w:type="spellEnd"/>
-            <w:r>
-              <w:rPr>
-                <w:rFonts w:ascii="Times New Roman" w:eastAsia="Times New Roman" w:hAnsi="Times New Roman" w:cs="Times New Roman"/>
-              </w:rPr>
-              <w:t xml:space="preserve"> в </w:t>
-            </w:r>
-            <w:proofErr w:type="spellStart"/>
-            <w:r>
-              <w:rPr>
-                <w:rFonts w:ascii="Times New Roman" w:eastAsia="Times New Roman" w:hAnsi="Times New Roman" w:cs="Times New Roman"/>
-              </w:rPr>
-              <w:t>страну</w:t>
-            </w:r>
-            <w:proofErr w:type="spellEnd"/>
+              <w:t>Добавить отель в страну</w:t>
+            </w:r>
           </w:p>
         </w:tc>
         <w:tc>
@@ -1129,23 +886,21 @@
                 <w:rFonts w:ascii="Times New Roman" w:eastAsia="Times New Roman" w:hAnsi="Times New Roman" w:cs="Times New Roman"/>
                 <w:lang w:val="en-US"/>
               </w:rPr>
-              <w:t>POST /</w:t>
-            </w:r>
-            <w:proofErr w:type="spellStart"/>
-            <w:r>
-              <w:rPr>
-                <w:rFonts w:ascii="Times New Roman" w:eastAsia="Times New Roman" w:hAnsi="Times New Roman" w:cs="Times New Roman"/>
-                <w:lang w:val="en-US"/>
-              </w:rPr>
-              <w:t>restapi</w:t>
-            </w:r>
-            <w:proofErr w:type="spellEnd"/>
-            <w:r>
-              <w:rPr>
-                <w:rFonts w:ascii="Times New Roman" w:eastAsia="Times New Roman" w:hAnsi="Times New Roman" w:cs="Times New Roman"/>
-                <w:lang w:val="en-US"/>
-              </w:rPr>
-              <w:t>/country/Spain/hotel HTTP 1.1</w:t>
+              <w:t>POST /restapi/</w:t>
+            </w:r>
+            <w:r>
+              <w:rPr>
+                <w:rFonts w:ascii="Times New Roman" w:eastAsia="Times New Roman" w:hAnsi="Times New Roman" w:cs="Times New Roman"/>
+                <w:lang w:val="en-US"/>
+              </w:rPr>
+              <w:t>hotel</w:t>
+            </w:r>
+            <w:r>
+              <w:rPr>
+                <w:rFonts w:ascii="Times New Roman" w:eastAsia="Times New Roman" w:hAnsi="Times New Roman" w:cs="Times New Roman"/>
+                <w:lang w:val="en-US"/>
+              </w:rPr>
+              <w:t xml:space="preserve"> HTTP 1.1</w:t>
             </w:r>
           </w:p>
           <w:p>
@@ -1177,23 +932,7 @@
                 <w:rFonts w:ascii="Times New Roman" w:eastAsia="Times New Roman" w:hAnsi="Times New Roman" w:cs="Times New Roman"/>
                 <w:lang w:val="en-US"/>
               </w:rPr>
-              <w:t xml:space="preserve">User-Agent: Mozilla/5.0 (Windows NT 10.0; Win64; x64) </w:t>
-            </w:r>
-            <w:proofErr w:type="spellStart"/>
-            <w:r>
-              <w:rPr>
-                <w:rFonts w:ascii="Times New Roman" w:eastAsia="Times New Roman" w:hAnsi="Times New Roman" w:cs="Times New Roman"/>
-                <w:lang w:val="en-US"/>
-              </w:rPr>
-              <w:t>AppleWebKit</w:t>
-            </w:r>
-            <w:proofErr w:type="spellEnd"/>
-            <w:r>
-              <w:rPr>
-                <w:rFonts w:ascii="Times New Roman" w:eastAsia="Times New Roman" w:hAnsi="Times New Roman" w:cs="Times New Roman"/>
-                <w:lang w:val="en-US"/>
-              </w:rPr>
-              <w:t xml:space="preserve">/537.36 (KHTML, like Gecko) Chrome/59.0.3071.115 Safari/537.36 </w:t>
+              <w:t xml:space="preserve">User-Agent: Mozilla/5.0 (Windows NT 10.0; Win64; x64) AppleWebKit/537.36 (KHTML, like Gecko) Chrome/59.0.3071.115 Safari/537.36 </w:t>
             </w:r>
           </w:p>
           <w:p>
@@ -1216,17 +955,8 @@
                 <w:rFonts w:ascii="Times New Roman" w:eastAsia="Times New Roman" w:hAnsi="Times New Roman" w:cs="Times New Roman"/>
                 <w:lang w:val="en-US"/>
               </w:rPr>
-              <w:t>application/</w:t>
-            </w:r>
-            <w:proofErr w:type="spellStart"/>
-            <w:r>
-              <w:rPr>
-                <w:rFonts w:ascii="Times New Roman" w:eastAsia="Times New Roman" w:hAnsi="Times New Roman" w:cs="Times New Roman"/>
-                <w:lang w:val="en-US"/>
-              </w:rPr>
-              <w:t>json</w:t>
-            </w:r>
-            <w:proofErr w:type="spellEnd"/>
+              <w:t>application/json</w:t>
+            </w:r>
           </w:p>
           <w:p>
             <w:pPr>
@@ -1243,6 +973,15 @@
               </w:rPr>
               <w:t>Content-Length: 75</w:t>
             </w:r>
+          </w:p>
+          <w:p>
+            <w:pPr>
+              <w:spacing w:line="240" w:lineRule="auto"/>
+              <w:rPr>
+                <w:rFonts w:ascii="Times New Roman" w:eastAsia="Times New Roman" w:hAnsi="Times New Roman" w:cs="Times New Roman"/>
+                <w:lang w:val="en-US"/>
+              </w:rPr>
+            </w:pPr>
           </w:p>
           <w:p>
             <w:pPr>
@@ -1312,42 +1051,13 @@
                 <w:szCs w:val="20"/>
               </w:rPr>
             </w:pPr>
-            <w:proofErr w:type="spellStart"/>
-            <w:r>
-              <w:rPr>
-                <w:rFonts w:ascii="Times New Roman" w:eastAsia="Times New Roman" w:hAnsi="Times New Roman" w:cs="Times New Roman"/>
-              </w:rPr>
-              <w:t>Удалить</w:t>
-            </w:r>
-            <w:proofErr w:type="spellEnd"/>
-            <w:r>
-              <w:rPr>
-                <w:rFonts w:ascii="Times New Roman" w:eastAsia="Times New Roman" w:hAnsi="Times New Roman" w:cs="Times New Roman"/>
-              </w:rPr>
-              <w:t xml:space="preserve"> </w:t>
-            </w:r>
-            <w:proofErr w:type="spellStart"/>
-            <w:r>
-              <w:rPr>
-                <w:rFonts w:ascii="Times New Roman" w:eastAsia="Times New Roman" w:hAnsi="Times New Roman" w:cs="Times New Roman"/>
-              </w:rPr>
-              <w:t>определенный</w:t>
-            </w:r>
-            <w:proofErr w:type="spellEnd"/>
-            <w:r>
-              <w:rPr>
-                <w:rFonts w:ascii="Times New Roman" w:eastAsia="Times New Roman" w:hAnsi="Times New Roman" w:cs="Times New Roman"/>
-              </w:rPr>
-              <w:t xml:space="preserve"> </w:t>
-            </w:r>
-            <w:proofErr w:type="spellStart"/>
-            <w:r>
-              <w:rPr>
-                <w:rFonts w:ascii="Times New Roman" w:eastAsia="Times New Roman" w:hAnsi="Times New Roman" w:cs="Times New Roman"/>
-              </w:rPr>
-              <w:t>отель</w:t>
-            </w:r>
-            <w:proofErr w:type="spellEnd"/>
+            <w:r>
+              <w:rPr>
+                <w:rFonts w:ascii="Times New Roman" w:eastAsia="Times New Roman" w:hAnsi="Times New Roman" w:cs="Times New Roman"/>
+              </w:rPr>
+              <w:lastRenderedPageBreak/>
+              <w:t>Удалить определенный отель</w:t>
+            </w:r>
           </w:p>
         </w:tc>
         <w:tc>
@@ -1414,39 +1124,7 @@
                 <w:rFonts w:ascii="Times New Roman" w:eastAsia="Times New Roman" w:hAnsi="Times New Roman" w:cs="Times New Roman"/>
                 <w:lang w:val="en-US"/>
               </w:rPr>
-              <w:t>DELETE /</w:t>
-            </w:r>
-            <w:proofErr w:type="spellStart"/>
-            <w:r>
-              <w:rPr>
-                <w:rFonts w:ascii="Times New Roman" w:eastAsia="Times New Roman" w:hAnsi="Times New Roman" w:cs="Times New Roman"/>
-                <w:lang w:val="en-US"/>
-              </w:rPr>
-              <w:t>restapi</w:t>
-            </w:r>
-            <w:proofErr w:type="spellEnd"/>
-            <w:r>
-              <w:rPr>
-                <w:rFonts w:ascii="Times New Roman" w:eastAsia="Times New Roman" w:hAnsi="Times New Roman" w:cs="Times New Roman"/>
-                <w:lang w:val="en-US"/>
-              </w:rPr>
-              <w:t>/country/Spain/hotel/</w:t>
-            </w:r>
-            <w:proofErr w:type="spellStart"/>
-            <w:r>
-              <w:rPr>
-                <w:rFonts w:ascii="Times New Roman" w:eastAsia="Times New Roman" w:hAnsi="Times New Roman" w:cs="Times New Roman"/>
-                <w:lang w:val="en-US"/>
-              </w:rPr>
-              <w:t>hotel_id</w:t>
-            </w:r>
-            <w:proofErr w:type="spellEnd"/>
-            <w:r>
-              <w:rPr>
-                <w:rFonts w:ascii="Times New Roman" w:eastAsia="Times New Roman" w:hAnsi="Times New Roman" w:cs="Times New Roman"/>
-                <w:lang w:val="en-US"/>
-              </w:rPr>
-              <w:t xml:space="preserve"> HTTP 1.1</w:t>
+              <w:t>DELETE /restapi/hotel/hotel_id HTTP 1.1</w:t>
             </w:r>
           </w:p>
           <w:p>
@@ -1478,23 +1156,7 @@
                 <w:rFonts w:ascii="Times New Roman" w:eastAsia="Times New Roman" w:hAnsi="Times New Roman" w:cs="Times New Roman"/>
                 <w:lang w:val="en-US"/>
               </w:rPr>
-              <w:t xml:space="preserve">User-Agent: Mozilla/5.0 (Windows NT 10.0; Win64; x64) </w:t>
-            </w:r>
-            <w:proofErr w:type="spellStart"/>
-            <w:r>
-              <w:rPr>
-                <w:rFonts w:ascii="Times New Roman" w:eastAsia="Times New Roman" w:hAnsi="Times New Roman" w:cs="Times New Roman"/>
-                <w:lang w:val="en-US"/>
-              </w:rPr>
-              <w:t>AppleWebKit</w:t>
-            </w:r>
-            <w:proofErr w:type="spellEnd"/>
-            <w:r>
-              <w:rPr>
-                <w:rFonts w:ascii="Times New Roman" w:eastAsia="Times New Roman" w:hAnsi="Times New Roman" w:cs="Times New Roman"/>
-                <w:lang w:val="en-US"/>
-              </w:rPr>
-              <w:t>/537.36 (KHTML, like Gecko) Chrome/59.0.3071.115 Safari/537.36</w:t>
+              <w:t>User-Agent: Mozilla/5.0 (Windows NT 10.0; Win64; x64) AppleWebKit/537.36 (KHTML, like Gecko) Chrome/59.0.3071.115 Safari/537.36</w:t>
             </w:r>
           </w:p>
         </w:tc>
@@ -1532,45 +1194,8 @@
               <w:rPr>
                 <w:rFonts w:ascii="Times New Roman" w:eastAsia="Times New Roman" w:hAnsi="Times New Roman" w:cs="Times New Roman"/>
               </w:rPr>
-              <w:lastRenderedPageBreak/>
-              <w:t xml:space="preserve">Получить </w:t>
-            </w:r>
-            <w:proofErr w:type="spellStart"/>
-            <w:r>
-              <w:rPr>
-                <w:rFonts w:ascii="Times New Roman" w:eastAsia="Times New Roman" w:hAnsi="Times New Roman" w:cs="Times New Roman"/>
-              </w:rPr>
-              <w:t>информацию</w:t>
-            </w:r>
-            <w:proofErr w:type="spellEnd"/>
-            <w:r>
-              <w:rPr>
-                <w:rFonts w:ascii="Times New Roman" w:eastAsia="Times New Roman" w:hAnsi="Times New Roman" w:cs="Times New Roman"/>
-              </w:rPr>
-              <w:t xml:space="preserve"> об </w:t>
-            </w:r>
-            <w:proofErr w:type="spellStart"/>
-            <w:r>
-              <w:rPr>
-                <w:rFonts w:ascii="Times New Roman" w:eastAsia="Times New Roman" w:hAnsi="Times New Roman" w:cs="Times New Roman"/>
-              </w:rPr>
-              <w:t>определенном</w:t>
-            </w:r>
-            <w:proofErr w:type="spellEnd"/>
-            <w:r>
-              <w:rPr>
-                <w:rFonts w:ascii="Times New Roman" w:eastAsia="Times New Roman" w:hAnsi="Times New Roman" w:cs="Times New Roman"/>
-              </w:rPr>
-              <w:t xml:space="preserve"> </w:t>
-            </w:r>
-            <w:proofErr w:type="spellStart"/>
-            <w:r>
-              <w:rPr>
-                <w:rFonts w:ascii="Times New Roman" w:eastAsia="Times New Roman" w:hAnsi="Times New Roman" w:cs="Times New Roman"/>
-              </w:rPr>
-              <w:t>отеле</w:t>
-            </w:r>
-            <w:proofErr w:type="spellEnd"/>
+              <w:t>Получить информацию об определенном отеле</w:t>
+            </w:r>
           </w:p>
         </w:tc>
         <w:tc>
@@ -1637,25 +1262,8 @@
                 <w:rFonts w:ascii="Times New Roman" w:eastAsia="Times New Roman" w:hAnsi="Times New Roman" w:cs="Times New Roman"/>
                 <w:lang w:val="en-US"/>
               </w:rPr>
-              <w:t>GET /</w:t>
-            </w:r>
-            <w:proofErr w:type="spellStart"/>
-            <w:r>
-              <w:rPr>
-                <w:rFonts w:ascii="Times New Roman" w:eastAsia="Times New Roman" w:hAnsi="Times New Roman" w:cs="Times New Roman"/>
-                <w:lang w:val="en-US"/>
-              </w:rPr>
-              <w:t>restapi</w:t>
-            </w:r>
-            <w:proofErr w:type="spellEnd"/>
-            <w:r>
-              <w:rPr>
-                <w:rFonts w:ascii="Times New Roman" w:eastAsia="Times New Roman" w:hAnsi="Times New Roman" w:cs="Times New Roman"/>
-                <w:lang w:val="en-US"/>
-              </w:rPr>
-              <w:t>/country/Ukraine/hotel/</w:t>
-            </w:r>
-            <w:proofErr w:type="spellStart"/>
+              <w:t>GET /restapi/hotel/</w:t>
+            </w:r>
             <w:r>
               <w:rPr>
                 <w:rFonts w:ascii="Times New Roman" w:eastAsia="Times New Roman" w:hAnsi="Times New Roman" w:cs="Times New Roman"/>
@@ -1663,9 +1271,6 @@
               </w:rPr>
               <w:t>hotel_id</w:t>
             </w:r>
-            <w:bookmarkStart w:id="0" w:name="_GoBack"/>
-            <w:bookmarkEnd w:id="0"/>
-            <w:proofErr w:type="spellEnd"/>
             <w:r>
               <w:rPr>
                 <w:rFonts w:ascii="Times New Roman" w:eastAsia="Times New Roman" w:hAnsi="Times New Roman" w:cs="Times New Roman"/>
@@ -1702,23 +1307,7 @@
                 <w:rFonts w:ascii="Times New Roman" w:eastAsia="Times New Roman" w:hAnsi="Times New Roman" w:cs="Times New Roman"/>
                 <w:lang w:val="en-US"/>
               </w:rPr>
-              <w:t xml:space="preserve">User-Agent: Mozilla/5.0 (Windows NT 10.0; Win64; x64) </w:t>
-            </w:r>
-            <w:proofErr w:type="spellStart"/>
-            <w:r>
-              <w:rPr>
-                <w:rFonts w:ascii="Times New Roman" w:eastAsia="Times New Roman" w:hAnsi="Times New Roman" w:cs="Times New Roman"/>
-                <w:lang w:val="en-US"/>
-              </w:rPr>
-              <w:t>AppleWebKit</w:t>
-            </w:r>
-            <w:proofErr w:type="spellEnd"/>
-            <w:r>
-              <w:rPr>
-                <w:rFonts w:ascii="Times New Roman" w:eastAsia="Times New Roman" w:hAnsi="Times New Roman" w:cs="Times New Roman"/>
-                <w:lang w:val="en-US"/>
-              </w:rPr>
-              <w:t>/537.36 (KHTML, like Gecko) Chrome/59.0.3071.115 Safari/537.36</w:t>
+              <w:t>User-Agent: Mozilla/5.0 (Windows NT 10.0; Win64; x64) AppleWebKit/537.36 (KHTML, like Gecko) Chrome/59.0.3071.115 Safari/537.36</w:t>
             </w:r>
           </w:p>
         </w:tc>
@@ -1756,44 +1345,8 @@
               <w:rPr>
                 <w:rFonts w:ascii="Times New Roman" w:eastAsia="Times New Roman" w:hAnsi="Times New Roman" w:cs="Times New Roman"/>
               </w:rPr>
-              <w:t xml:space="preserve">Обновить </w:t>
-            </w:r>
-            <w:proofErr w:type="spellStart"/>
-            <w:r>
-              <w:rPr>
-                <w:rFonts w:ascii="Times New Roman" w:eastAsia="Times New Roman" w:hAnsi="Times New Roman" w:cs="Times New Roman"/>
-              </w:rPr>
-              <w:t>информацию</w:t>
-            </w:r>
-            <w:proofErr w:type="spellEnd"/>
-            <w:r>
-              <w:rPr>
-                <w:rFonts w:ascii="Times New Roman" w:eastAsia="Times New Roman" w:hAnsi="Times New Roman" w:cs="Times New Roman"/>
-              </w:rPr>
-              <w:t xml:space="preserve"> об </w:t>
-            </w:r>
-            <w:proofErr w:type="spellStart"/>
-            <w:r>
-              <w:rPr>
-                <w:rFonts w:ascii="Times New Roman" w:eastAsia="Times New Roman" w:hAnsi="Times New Roman" w:cs="Times New Roman"/>
-              </w:rPr>
-              <w:t>определенном</w:t>
-            </w:r>
-            <w:proofErr w:type="spellEnd"/>
-            <w:r>
-              <w:rPr>
-                <w:rFonts w:ascii="Times New Roman" w:eastAsia="Times New Roman" w:hAnsi="Times New Roman" w:cs="Times New Roman"/>
-              </w:rPr>
-              <w:t xml:space="preserve"> </w:t>
-            </w:r>
-            <w:proofErr w:type="spellStart"/>
-            <w:r>
-              <w:rPr>
-                <w:rFonts w:ascii="Times New Roman" w:eastAsia="Times New Roman" w:hAnsi="Times New Roman" w:cs="Times New Roman"/>
-              </w:rPr>
-              <w:t>отеле</w:t>
-            </w:r>
-            <w:proofErr w:type="spellEnd"/>
+              <w:t>Обновить информацию об определенном отеле</w:t>
+            </w:r>
           </w:p>
         </w:tc>
         <w:tc>
@@ -1828,8 +1381,10 @@
                 <w:szCs w:val="20"/>
                 <w:lang w:val="en-US"/>
               </w:rPr>
-              <w:t>PUT</w:t>
-            </w:r>
+              <w:t>PATCH</w:t>
+            </w:r>
+            <w:bookmarkStart w:id="0" w:name="_GoBack"/>
+            <w:bookmarkEnd w:id="0"/>
           </w:p>
         </w:tc>
         <w:tc>
@@ -1860,39 +1415,7 @@
                 <w:rFonts w:ascii="Times New Roman" w:eastAsia="Times New Roman" w:hAnsi="Times New Roman" w:cs="Times New Roman"/>
                 <w:lang w:val="en-US"/>
               </w:rPr>
-              <w:t>PUT /</w:t>
-            </w:r>
-            <w:proofErr w:type="spellStart"/>
-            <w:r>
-              <w:rPr>
-                <w:rFonts w:ascii="Times New Roman" w:eastAsia="Times New Roman" w:hAnsi="Times New Roman" w:cs="Times New Roman"/>
-                <w:lang w:val="en-US"/>
-              </w:rPr>
-              <w:t>restapi</w:t>
-            </w:r>
-            <w:proofErr w:type="spellEnd"/>
-            <w:r>
-              <w:rPr>
-                <w:rFonts w:ascii="Times New Roman" w:eastAsia="Times New Roman" w:hAnsi="Times New Roman" w:cs="Times New Roman"/>
-                <w:lang w:val="en-US"/>
-              </w:rPr>
-              <w:t>/country/Ukraine/hotel/</w:t>
-            </w:r>
-            <w:proofErr w:type="spellStart"/>
-            <w:r>
-              <w:rPr>
-                <w:rFonts w:ascii="Times New Roman" w:eastAsia="Times New Roman" w:hAnsi="Times New Roman" w:cs="Times New Roman"/>
-                <w:lang w:val="en-US"/>
-              </w:rPr>
-              <w:t>hotel_id</w:t>
-            </w:r>
-            <w:proofErr w:type="spellEnd"/>
-            <w:r>
-              <w:rPr>
-                <w:rFonts w:ascii="Times New Roman" w:eastAsia="Times New Roman" w:hAnsi="Times New Roman" w:cs="Times New Roman"/>
-                <w:lang w:val="en-US"/>
-              </w:rPr>
-              <w:t xml:space="preserve"> HTTP 1.1 </w:t>
+              <w:t xml:space="preserve">PUT /restapi/hotel/hotel_id HTTP 1.1 </w:t>
             </w:r>
           </w:p>
           <w:p>
@@ -1924,23 +1447,7 @@
                 <w:rFonts w:ascii="Times New Roman" w:eastAsia="Times New Roman" w:hAnsi="Times New Roman" w:cs="Times New Roman"/>
                 <w:lang w:val="en-US"/>
               </w:rPr>
-              <w:t xml:space="preserve">User-Agent: Mozilla/5.0 (Windows NT 10.0; Win64; x64) </w:t>
-            </w:r>
-            <w:proofErr w:type="spellStart"/>
-            <w:r>
-              <w:rPr>
-                <w:rFonts w:ascii="Times New Roman" w:eastAsia="Times New Roman" w:hAnsi="Times New Roman" w:cs="Times New Roman"/>
-                <w:lang w:val="en-US"/>
-              </w:rPr>
-              <w:t>AppleWebKit</w:t>
-            </w:r>
-            <w:proofErr w:type="spellEnd"/>
-            <w:r>
-              <w:rPr>
-                <w:rFonts w:ascii="Times New Roman" w:eastAsia="Times New Roman" w:hAnsi="Times New Roman" w:cs="Times New Roman"/>
-                <w:lang w:val="en-US"/>
-              </w:rPr>
-              <w:t xml:space="preserve">/537.36 (KHTML, like Gecko) Chrome/59.0.3071.115 Safari/537.36 </w:t>
+              <w:t xml:space="preserve">User-Agent: Mozilla/5.0 (Windows NT 10.0; Win64; x64) AppleWebKit/537.36 (KHTML, like Gecko) Chrome/59.0.3071.115 Safari/537.36 </w:t>
             </w:r>
           </w:p>
           <w:p>
@@ -1963,17 +1470,8 @@
                 <w:rFonts w:ascii="Times New Roman" w:eastAsia="Times New Roman" w:hAnsi="Times New Roman" w:cs="Times New Roman"/>
                 <w:lang w:val="en-US"/>
               </w:rPr>
-              <w:t>application/</w:t>
-            </w:r>
-            <w:proofErr w:type="spellStart"/>
-            <w:r>
-              <w:rPr>
-                <w:rFonts w:ascii="Times New Roman" w:eastAsia="Times New Roman" w:hAnsi="Times New Roman" w:cs="Times New Roman"/>
-                <w:lang w:val="en-US"/>
-              </w:rPr>
-              <w:t>json</w:t>
-            </w:r>
-            <w:proofErr w:type="spellEnd"/>
+              <w:t>application/json</w:t>
+            </w:r>
           </w:p>
           <w:p>
             <w:pPr>
@@ -2004,6 +1502,15 @@
               </w:rPr>
               <w:t>gth: 39</w:t>
             </w:r>
+          </w:p>
+          <w:p>
+            <w:pPr>
+              <w:spacing w:line="240" w:lineRule="auto"/>
+              <w:rPr>
+                <w:rFonts w:ascii="Times New Roman" w:eastAsia="Times New Roman" w:hAnsi="Times New Roman" w:cs="Times New Roman"/>
+                <w:lang w:val="en-US"/>
+              </w:rPr>
+            </w:pPr>
           </w:p>
           <w:p>
             <w:pPr>

</xml_diff>